<commit_message>
add change information between two versions and number of dynamic features in each file of a version and so on
</commit_message>
<xml_diff>
--- a/Description of the selected Python projects.docx
+++ b/Description of the selected Python projects.docx
@@ -30,14 +30,7 @@
           <w:rFonts w:ascii="Times New Roman" w:hAnsi="Times New Roman" w:cs="Times New Roman"/>
           <w:szCs w:val="21"/>
         </w:rPr>
-        <w:t xml:space="preserve">Summary of the </w:t>
-      </w:r>
-      <w:r>
-        <w:rPr>
-          <w:rFonts w:ascii="Times New Roman" w:hAnsi="Times New Roman" w:cs="Times New Roman"/>
-          <w:szCs w:val="21"/>
-        </w:rPr>
-        <w:t>Boto</w:t>
+        <w:t>Summary of the Boto</w:t>
       </w:r>
     </w:p>
     <w:tbl>
@@ -204,20 +197,20 @@
               <w:widowControl/>
               <w:jc w:val="left"/>
               <w:rPr>
-                <w:rFonts w:eastAsia="仿宋"/>
-                <w:szCs w:val="21"/>
-              </w:rPr>
-            </w:pPr>
-            <w:r>
-              <w:rPr>
-                <w:rFonts w:eastAsia="仿宋" w:hint="eastAsia"/>
+                <w:rFonts w:ascii="Times New Roman" w:eastAsia="仿宋" w:hAnsi="Times New Roman" w:cs="Times New Roman"/>
+                <w:szCs w:val="21"/>
+              </w:rPr>
+            </w:pPr>
+            <w:r>
+              <w:rPr>
+                <w:rFonts w:ascii="Times New Roman" w:eastAsia="仿宋" w:hAnsi="Times New Roman" w:cs="Times New Roman"/>
                 <w:szCs w:val="21"/>
               </w:rPr>
               <w:t>2011.</w:t>
             </w:r>
             <w:r>
               <w:rPr>
-                <w:rFonts w:eastAsia="仿宋" w:hint="eastAsia"/>
+                <w:rFonts w:ascii="Times New Roman" w:eastAsia="仿宋" w:hAnsi="Times New Roman" w:cs="Times New Roman"/>
                 <w:szCs w:val="21"/>
               </w:rPr>
               <w:t>7</w:t>
@@ -233,13 +226,13 @@
               <w:widowControl/>
               <w:jc w:val="left"/>
               <w:rPr>
-                <w:rFonts w:eastAsia="仿宋"/>
-                <w:szCs w:val="21"/>
-              </w:rPr>
-            </w:pPr>
-            <w:r>
-              <w:rPr>
-                <w:rFonts w:eastAsia="仿宋"/>
+                <w:rFonts w:ascii="Times New Roman" w:eastAsia="仿宋" w:hAnsi="Times New Roman" w:cs="Times New Roman"/>
+                <w:szCs w:val="21"/>
+              </w:rPr>
+            </w:pPr>
+            <w:r>
+              <w:rPr>
+                <w:rFonts w:ascii="Times New Roman" w:eastAsia="仿宋" w:hAnsi="Times New Roman" w:cs="Times New Roman"/>
                 <w:szCs w:val="21"/>
               </w:rPr>
               <w:t>2.0</w:t>
@@ -256,12 +249,27 @@
             </w:pPr>
             <w:r>
               <w:rPr>
-                <w:rFonts w:ascii="宋体" w:hAnsi="宋体" w:cs="宋体" w:hint="eastAsia"/>
                 <w:color w:val="000000"/>
                 <w:sz w:val="22"/>
                 <w:szCs w:val="22"/>
               </w:rPr>
-              <w:t>29.246</w:t>
+              <w:t>29</w:t>
+            </w:r>
+            <w:r>
+              <w:rPr>
+                <w:color w:val="000000"/>
+                <w:sz w:val="22"/>
+                <w:szCs w:val="22"/>
+              </w:rPr>
+              <w:t>.</w:t>
+            </w:r>
+            <w:r>
+              <w:rPr>
+                <w:color w:val="000000"/>
+                <w:sz w:val="22"/>
+                <w:szCs w:val="22"/>
+              </w:rPr>
+              <w:t>246</w:t>
             </w:r>
           </w:p>
         </w:tc>
@@ -276,6 +284,13 @@
                 <w:szCs w:val="21"/>
               </w:rPr>
             </w:pPr>
+            <w:r>
+              <w:rPr>
+                <w:rFonts w:ascii="Times New Roman" w:hAnsi="Times New Roman" w:cs="Times New Roman" w:hint="eastAsia"/>
+                <w:szCs w:val="21"/>
+              </w:rPr>
+              <w:t>217</w:t>
+            </w:r>
           </w:p>
         </w:tc>
       </w:tr>
@@ -289,13 +304,13 @@
               <w:widowControl/>
               <w:jc w:val="left"/>
               <w:rPr>
-                <w:rFonts w:eastAsia="仿宋"/>
-                <w:szCs w:val="21"/>
-              </w:rPr>
-            </w:pPr>
-            <w:r>
-              <w:rPr>
-                <w:rFonts w:eastAsia="仿宋" w:hint="eastAsia"/>
+                <w:rFonts w:ascii="Times New Roman" w:eastAsia="仿宋" w:hAnsi="Times New Roman" w:cs="Times New Roman"/>
+                <w:szCs w:val="21"/>
+              </w:rPr>
+            </w:pPr>
+            <w:r>
+              <w:rPr>
+                <w:rFonts w:ascii="Times New Roman" w:eastAsia="仿宋" w:hAnsi="Times New Roman" w:cs="Times New Roman"/>
                 <w:szCs w:val="21"/>
               </w:rPr>
               <w:t>2012.2</w:t>
@@ -311,13 +326,13 @@
               <w:widowControl/>
               <w:jc w:val="left"/>
               <w:rPr>
-                <w:rFonts w:eastAsia="仿宋"/>
-                <w:szCs w:val="21"/>
-              </w:rPr>
-            </w:pPr>
-            <w:r>
-              <w:rPr>
-                <w:rFonts w:eastAsia="仿宋"/>
+                <w:rFonts w:ascii="Times New Roman" w:eastAsia="仿宋" w:hAnsi="Times New Roman" w:cs="Times New Roman"/>
+                <w:szCs w:val="21"/>
+              </w:rPr>
+            </w:pPr>
+            <w:r>
+              <w:rPr>
+                <w:rFonts w:ascii="Times New Roman" w:eastAsia="仿宋" w:hAnsi="Times New Roman" w:cs="Times New Roman"/>
                 <w:szCs w:val="21"/>
               </w:rPr>
               <w:t>2.2.0</w:t>
@@ -333,17 +348,27 @@
               <w:widowControl/>
               <w:jc w:val="left"/>
               <w:rPr>
+                <w:rFonts w:ascii="Times New Roman" w:hAnsi="Times New Roman" w:cs="Times New Roman"/>
                 <w:color w:val="0000FF"/>
               </w:rPr>
             </w:pPr>
             <w:r>
               <w:rPr>
-                <w:rFonts w:ascii="宋体" w:hAnsi="宋体" w:cs="宋体" w:hint="eastAsia"/>
+                <w:rFonts w:ascii="Times New Roman" w:hAnsi="Times New Roman" w:cs="Times New Roman"/>
                 <w:color w:val="000000"/>
                 <w:kern w:val="0"/>
                 <w:sz w:val="22"/>
               </w:rPr>
-              <w:t>34.838</w:t>
+              <w:t>34.</w:t>
+            </w:r>
+            <w:r>
+              <w:rPr>
+                <w:rFonts w:ascii="Times New Roman" w:hAnsi="Times New Roman" w:cs="Times New Roman"/>
+                <w:color w:val="000000"/>
+                <w:kern w:val="0"/>
+                <w:sz w:val="22"/>
+              </w:rPr>
+              <w:t>838</w:t>
             </w:r>
           </w:p>
         </w:tc>
@@ -358,6 +383,13 @@
                 <w:szCs w:val="21"/>
               </w:rPr>
             </w:pPr>
+            <w:r>
+              <w:rPr>
+                <w:rFonts w:ascii="Times New Roman" w:hAnsi="Times New Roman" w:cs="Times New Roman" w:hint="eastAsia"/>
+                <w:szCs w:val="21"/>
+              </w:rPr>
+              <w:t>242</w:t>
+            </w:r>
           </w:p>
         </w:tc>
       </w:tr>
@@ -371,13 +403,13 @@
               <w:widowControl/>
               <w:jc w:val="left"/>
               <w:rPr>
-                <w:rFonts w:eastAsia="仿宋"/>
-                <w:szCs w:val="21"/>
-              </w:rPr>
-            </w:pPr>
-            <w:r>
-              <w:rPr>
-                <w:rFonts w:eastAsia="仿宋" w:hint="eastAsia"/>
+                <w:rFonts w:ascii="Times New Roman" w:eastAsia="仿宋" w:hAnsi="Times New Roman" w:cs="Times New Roman"/>
+                <w:szCs w:val="21"/>
+              </w:rPr>
+            </w:pPr>
+            <w:r>
+              <w:rPr>
+                <w:rFonts w:ascii="Times New Roman" w:eastAsia="仿宋" w:hAnsi="Times New Roman" w:cs="Times New Roman"/>
                 <w:szCs w:val="21"/>
               </w:rPr>
               <w:t>2012.9</w:t>
@@ -393,13 +425,13 @@
               <w:widowControl/>
               <w:jc w:val="left"/>
               <w:rPr>
-                <w:rFonts w:eastAsia="仿宋"/>
-                <w:szCs w:val="21"/>
-              </w:rPr>
-            </w:pPr>
-            <w:r>
-              <w:rPr>
-                <w:rFonts w:eastAsia="仿宋"/>
+                <w:rFonts w:ascii="Times New Roman" w:eastAsia="仿宋" w:hAnsi="Times New Roman" w:cs="Times New Roman"/>
+                <w:szCs w:val="21"/>
+              </w:rPr>
+            </w:pPr>
+            <w:r>
+              <w:rPr>
+                <w:rFonts w:ascii="Times New Roman" w:eastAsia="仿宋" w:hAnsi="Times New Roman" w:cs="Times New Roman"/>
                 <w:szCs w:val="21"/>
               </w:rPr>
               <w:t>2.6.0</w:t>
@@ -416,12 +448,19 @@
             </w:pPr>
             <w:r>
               <w:rPr>
-                <w:rFonts w:ascii="宋体" w:hAnsi="宋体" w:cs="宋体" w:hint="eastAsia"/>
                 <w:color w:val="000000"/>
                 <w:sz w:val="22"/>
                 <w:szCs w:val="22"/>
               </w:rPr>
-              <w:t>46.195</w:t>
+              <w:t>46.</w:t>
+            </w:r>
+            <w:r>
+              <w:rPr>
+                <w:color w:val="000000"/>
+                <w:sz w:val="22"/>
+                <w:szCs w:val="22"/>
+              </w:rPr>
+              <w:t>195</w:t>
             </w:r>
           </w:p>
         </w:tc>
@@ -436,6 +475,13 @@
                 <w:szCs w:val="21"/>
               </w:rPr>
             </w:pPr>
+            <w:r>
+              <w:rPr>
+                <w:rFonts w:ascii="Times New Roman" w:hAnsi="Times New Roman" w:cs="Times New Roman" w:hint="eastAsia"/>
+                <w:szCs w:val="21"/>
+              </w:rPr>
+              <w:t>269</w:t>
+            </w:r>
           </w:p>
         </w:tc>
       </w:tr>
@@ -449,13 +495,13 @@
               <w:widowControl/>
               <w:jc w:val="left"/>
               <w:rPr>
-                <w:rFonts w:eastAsia="仿宋"/>
-                <w:szCs w:val="21"/>
-              </w:rPr>
-            </w:pPr>
-            <w:r>
-              <w:rPr>
-                <w:rFonts w:eastAsia="仿宋" w:hint="eastAsia"/>
+                <w:rFonts w:ascii="Times New Roman" w:eastAsia="仿宋" w:hAnsi="Times New Roman" w:cs="Times New Roman"/>
+                <w:szCs w:val="21"/>
+              </w:rPr>
+            </w:pPr>
+            <w:r>
+              <w:rPr>
+                <w:rFonts w:ascii="Times New Roman" w:eastAsia="仿宋" w:hAnsi="Times New Roman" w:cs="Times New Roman"/>
                 <w:szCs w:val="21"/>
               </w:rPr>
               <w:t>2013.4</w:t>
@@ -471,13 +517,13 @@
               <w:widowControl/>
               <w:jc w:val="left"/>
               <w:rPr>
-                <w:rFonts w:eastAsia="仿宋"/>
-                <w:szCs w:val="21"/>
-              </w:rPr>
-            </w:pPr>
-            <w:r>
-              <w:rPr>
-                <w:rFonts w:eastAsia="仿宋"/>
+                <w:rFonts w:ascii="Times New Roman" w:eastAsia="仿宋" w:hAnsi="Times New Roman" w:cs="Times New Roman"/>
+                <w:szCs w:val="21"/>
+              </w:rPr>
+            </w:pPr>
+            <w:r>
+              <w:rPr>
+                <w:rFonts w:ascii="Times New Roman" w:eastAsia="仿宋" w:hAnsi="Times New Roman" w:cs="Times New Roman"/>
                 <w:szCs w:val="21"/>
               </w:rPr>
               <w:t>2.9.0</w:t>
@@ -493,7 +539,7 @@
               <w:widowControl/>
               <w:jc w:val="left"/>
               <w:rPr>
-                <w:rFonts w:ascii="宋体" w:hAnsi="宋体" w:cs="宋体"/>
+                <w:rFonts w:ascii="Times New Roman" w:hAnsi="Times New Roman" w:cs="Times New Roman"/>
                 <w:color w:val="000000"/>
                 <w:kern w:val="0"/>
                 <w:sz w:val="22"/>
@@ -501,12 +547,30 @@
             </w:pPr>
             <w:r>
               <w:rPr>
-                <w:rFonts w:ascii="宋体" w:hAnsi="宋体" w:cs="宋体" w:hint="eastAsia"/>
+                <w:rFonts w:ascii="Times New Roman" w:hAnsi="Times New Roman" w:cs="Times New Roman"/>
                 <w:color w:val="000000"/>
                 <w:kern w:val="0"/>
                 <w:sz w:val="22"/>
               </w:rPr>
-              <w:t>57.27</w:t>
+              <w:t>57.</w:t>
+            </w:r>
+            <w:r>
+              <w:rPr>
+                <w:rFonts w:ascii="Times New Roman" w:hAnsi="Times New Roman" w:cs="Times New Roman"/>
+                <w:color w:val="000000"/>
+                <w:kern w:val="0"/>
+                <w:sz w:val="22"/>
+              </w:rPr>
+              <w:t>27</w:t>
+            </w:r>
+            <w:r>
+              <w:rPr>
+                <w:rFonts w:ascii="Times New Roman" w:hAnsi="Times New Roman" w:cs="Times New Roman"/>
+                <w:color w:val="000000"/>
+                <w:kern w:val="0"/>
+                <w:sz w:val="22"/>
+              </w:rPr>
+              <w:t>0</w:t>
             </w:r>
           </w:p>
         </w:tc>
@@ -521,6 +585,13 @@
                 <w:szCs w:val="21"/>
               </w:rPr>
             </w:pPr>
+            <w:r>
+              <w:rPr>
+                <w:rFonts w:ascii="Times New Roman" w:hAnsi="Times New Roman" w:cs="Times New Roman" w:hint="eastAsia"/>
+                <w:szCs w:val="21"/>
+              </w:rPr>
+              <w:t>296</w:t>
+            </w:r>
           </w:p>
         </w:tc>
       </w:tr>
@@ -534,13 +605,13 @@
               <w:widowControl/>
               <w:jc w:val="left"/>
               <w:rPr>
-                <w:rFonts w:eastAsia="仿宋"/>
-                <w:szCs w:val="21"/>
-              </w:rPr>
-            </w:pPr>
-            <w:r>
-              <w:rPr>
-                <w:rFonts w:eastAsia="仿宋" w:hint="eastAsia"/>
+                <w:rFonts w:ascii="Times New Roman" w:eastAsia="仿宋" w:hAnsi="Times New Roman" w:cs="Times New Roman"/>
+                <w:szCs w:val="21"/>
+              </w:rPr>
+            </w:pPr>
+            <w:r>
+              <w:rPr>
+                <w:rFonts w:ascii="Times New Roman" w:eastAsia="仿宋" w:hAnsi="Times New Roman" w:cs="Times New Roman"/>
                 <w:szCs w:val="21"/>
               </w:rPr>
               <w:t>2013.12</w:t>
@@ -556,13 +627,13 @@
               <w:widowControl/>
               <w:jc w:val="left"/>
               <w:rPr>
-                <w:rFonts w:eastAsia="仿宋"/>
-                <w:szCs w:val="21"/>
-              </w:rPr>
-            </w:pPr>
-            <w:r>
-              <w:rPr>
-                <w:rFonts w:eastAsia="仿宋"/>
+                <w:rFonts w:ascii="Times New Roman" w:eastAsia="仿宋" w:hAnsi="Times New Roman" w:cs="Times New Roman"/>
+                <w:szCs w:val="21"/>
+              </w:rPr>
+            </w:pPr>
+            <w:r>
+              <w:rPr>
+                <w:rFonts w:ascii="Times New Roman" w:eastAsia="仿宋" w:hAnsi="Times New Roman" w:cs="Times New Roman"/>
                 <w:szCs w:val="21"/>
               </w:rPr>
               <w:t>2.20.0</w:t>
@@ -579,90 +650,19 @@
             </w:pPr>
             <w:r>
               <w:rPr>
-                <w:rFonts w:ascii="宋体" w:hAnsi="宋体" w:cs="宋体" w:hint="eastAsia"/>
                 <w:color w:val="000000"/>
                 <w:sz w:val="22"/>
                 <w:szCs w:val="22"/>
               </w:rPr>
-              <w:t>90.818</w:t>
-            </w:r>
-          </w:p>
-        </w:tc>
-        <w:tc>
-          <w:tcPr>
-            <w:tcW w:w="1705" w:type="dxa"/>
-          </w:tcPr>
-          <w:p>
-            <w:pPr>
-              <w:rPr>
-                <w:rFonts w:ascii="Times New Roman" w:hAnsi="Times New Roman" w:cs="Times New Roman"/>
-                <w:szCs w:val="21"/>
-              </w:rPr>
-            </w:pPr>
-          </w:p>
-        </w:tc>
-      </w:tr>
-      <w:tr>
-        <w:tc>
-          <w:tcPr>
-            <w:tcW w:w="1704" w:type="dxa"/>
-          </w:tcPr>
-          <w:p>
-            <w:pPr>
-              <w:widowControl/>
-              <w:jc w:val="left"/>
-              <w:rPr>
-                <w:rFonts w:eastAsia="仿宋"/>
-                <w:szCs w:val="21"/>
-              </w:rPr>
-            </w:pPr>
-            <w:r>
-              <w:rPr>
-                <w:rFonts w:eastAsia="仿宋" w:hint="eastAsia"/>
-                <w:szCs w:val="21"/>
-              </w:rPr>
-              <w:t>2014.4</w:t>
-            </w:r>
-          </w:p>
-        </w:tc>
-        <w:tc>
-          <w:tcPr>
-            <w:tcW w:w="1704" w:type="dxa"/>
-          </w:tcPr>
-          <w:p>
-            <w:pPr>
-              <w:widowControl/>
-              <w:jc w:val="left"/>
-              <w:rPr>
-                <w:rFonts w:eastAsia="仿宋"/>
-                <w:szCs w:val="21"/>
-              </w:rPr>
-            </w:pPr>
-            <w:r>
-              <w:rPr>
-                <w:rFonts w:eastAsia="仿宋"/>
-                <w:szCs w:val="21"/>
-              </w:rPr>
-              <w:t>2.28.0</w:t>
-            </w:r>
-          </w:p>
-        </w:tc>
-        <w:tc>
-          <w:tcPr>
-            <w:tcW w:w="1704" w:type="dxa"/>
-          </w:tcPr>
-          <w:p>
-            <w:pPr>
-              <w:pStyle w:val="p0"/>
-            </w:pPr>
-            <w:r>
-              <w:rPr>
-                <w:rFonts w:ascii="宋体" w:hAnsi="宋体" w:cs="宋体" w:hint="eastAsia"/>
+              <w:t>90.</w:t>
+            </w:r>
+            <w:r>
+              <w:rPr>
                 <w:color w:val="000000"/>
                 <w:sz w:val="22"/>
                 <w:szCs w:val="22"/>
               </w:rPr>
-              <w:t>104.967</w:t>
+              <w:t>818</w:t>
             </w:r>
           </w:p>
         </w:tc>
@@ -677,6 +677,13 @@
                 <w:szCs w:val="21"/>
               </w:rPr>
             </w:pPr>
+            <w:r>
+              <w:rPr>
+                <w:rFonts w:ascii="Times New Roman" w:hAnsi="Times New Roman" w:cs="Times New Roman" w:hint="eastAsia"/>
+                <w:szCs w:val="21"/>
+              </w:rPr>
+              <w:t>576</w:t>
+            </w:r>
           </w:p>
         </w:tc>
       </w:tr>
@@ -690,16 +697,16 @@
               <w:widowControl/>
               <w:jc w:val="left"/>
               <w:rPr>
-                <w:rFonts w:eastAsia="仿宋"/>
-                <w:szCs w:val="21"/>
-              </w:rPr>
-            </w:pPr>
-            <w:r>
-              <w:rPr>
-                <w:rFonts w:eastAsia="仿宋" w:hint="eastAsia"/>
-                <w:szCs w:val="21"/>
-              </w:rPr>
-              <w:t>2014.10</w:t>
+                <w:rFonts w:ascii="Times New Roman" w:eastAsia="仿宋" w:hAnsi="Times New Roman" w:cs="Times New Roman"/>
+                <w:szCs w:val="21"/>
+              </w:rPr>
+            </w:pPr>
+            <w:r>
+              <w:rPr>
+                <w:rFonts w:ascii="Times New Roman" w:eastAsia="仿宋" w:hAnsi="Times New Roman" w:cs="Times New Roman"/>
+                <w:szCs w:val="21"/>
+              </w:rPr>
+              <w:t>2014.4</w:t>
             </w:r>
           </w:p>
         </w:tc>
@@ -712,16 +719,16 @@
               <w:widowControl/>
               <w:jc w:val="left"/>
               <w:rPr>
-                <w:rFonts w:eastAsia="仿宋"/>
-                <w:szCs w:val="21"/>
-              </w:rPr>
-            </w:pPr>
-            <w:r>
-              <w:rPr>
-                <w:rFonts w:eastAsia="仿宋"/>
-                <w:szCs w:val="21"/>
-              </w:rPr>
-              <w:t>2.34.0</w:t>
+                <w:rFonts w:ascii="Times New Roman" w:eastAsia="仿宋" w:hAnsi="Times New Roman" w:cs="Times New Roman"/>
+                <w:szCs w:val="21"/>
+              </w:rPr>
+            </w:pPr>
+            <w:r>
+              <w:rPr>
+                <w:rFonts w:ascii="Times New Roman" w:eastAsia="仿宋" w:hAnsi="Times New Roman" w:cs="Times New Roman"/>
+                <w:szCs w:val="21"/>
+              </w:rPr>
+              <w:t>2.28.0</w:t>
             </w:r>
           </w:p>
         </w:tc>
@@ -735,12 +742,27 @@
             </w:pPr>
             <w:r>
               <w:rPr>
-                <w:rFonts w:ascii="宋体" w:hAnsi="宋体" w:cs="宋体" w:hint="eastAsia"/>
                 <w:color w:val="000000"/>
                 <w:sz w:val="22"/>
                 <w:szCs w:val="22"/>
               </w:rPr>
-              <w:t>111.487</w:t>
+              <w:t>104</w:t>
+            </w:r>
+            <w:r>
+              <w:rPr>
+                <w:color w:val="000000"/>
+                <w:sz w:val="22"/>
+                <w:szCs w:val="22"/>
+              </w:rPr>
+              <w:t>.</w:t>
+            </w:r>
+            <w:r>
+              <w:rPr>
+                <w:color w:val="000000"/>
+                <w:sz w:val="22"/>
+                <w:szCs w:val="22"/>
+              </w:rPr>
+              <w:t>967</w:t>
             </w:r>
           </w:p>
         </w:tc>
@@ -755,6 +777,105 @@
                 <w:szCs w:val="21"/>
               </w:rPr>
             </w:pPr>
+            <w:r>
+              <w:rPr>
+                <w:rFonts w:ascii="Times New Roman" w:hAnsi="Times New Roman" w:cs="Times New Roman" w:hint="eastAsia"/>
+                <w:szCs w:val="21"/>
+              </w:rPr>
+              <w:t>617</w:t>
+            </w:r>
+          </w:p>
+        </w:tc>
+      </w:tr>
+      <w:tr>
+        <w:tc>
+          <w:tcPr>
+            <w:tcW w:w="1704" w:type="dxa"/>
+          </w:tcPr>
+          <w:p>
+            <w:pPr>
+              <w:widowControl/>
+              <w:jc w:val="left"/>
+              <w:rPr>
+                <w:rFonts w:ascii="Times New Roman" w:eastAsia="仿宋" w:hAnsi="Times New Roman" w:cs="Times New Roman"/>
+                <w:szCs w:val="21"/>
+              </w:rPr>
+            </w:pPr>
+            <w:r>
+              <w:rPr>
+                <w:rFonts w:ascii="Times New Roman" w:eastAsia="仿宋" w:hAnsi="Times New Roman" w:cs="Times New Roman"/>
+                <w:szCs w:val="21"/>
+              </w:rPr>
+              <w:t>2014.10</w:t>
+            </w:r>
+          </w:p>
+        </w:tc>
+        <w:tc>
+          <w:tcPr>
+            <w:tcW w:w="1704" w:type="dxa"/>
+          </w:tcPr>
+          <w:p>
+            <w:pPr>
+              <w:widowControl/>
+              <w:jc w:val="left"/>
+              <w:rPr>
+                <w:rFonts w:ascii="Times New Roman" w:eastAsia="仿宋" w:hAnsi="Times New Roman" w:cs="Times New Roman"/>
+                <w:szCs w:val="21"/>
+              </w:rPr>
+            </w:pPr>
+            <w:r>
+              <w:rPr>
+                <w:rFonts w:ascii="Times New Roman" w:eastAsia="仿宋" w:hAnsi="Times New Roman" w:cs="Times New Roman"/>
+                <w:szCs w:val="21"/>
+              </w:rPr>
+              <w:t>2.34.0</w:t>
+            </w:r>
+          </w:p>
+        </w:tc>
+        <w:tc>
+          <w:tcPr>
+            <w:tcW w:w="1704" w:type="dxa"/>
+          </w:tcPr>
+          <w:p>
+            <w:pPr>
+              <w:pStyle w:val="p0"/>
+            </w:pPr>
+            <w:r>
+              <w:rPr>
+                <w:color w:val="000000"/>
+                <w:sz w:val="22"/>
+                <w:szCs w:val="22"/>
+              </w:rPr>
+              <w:t>111.</w:t>
+            </w:r>
+            <w:r>
+              <w:rPr>
+                <w:color w:val="000000"/>
+                <w:sz w:val="22"/>
+                <w:szCs w:val="22"/>
+              </w:rPr>
+              <w:t>487</w:t>
+            </w:r>
+          </w:p>
+        </w:tc>
+        <w:tc>
+          <w:tcPr>
+            <w:tcW w:w="1705" w:type="dxa"/>
+          </w:tcPr>
+          <w:p>
+            <w:pPr>
+              <w:rPr>
+                <w:rFonts w:ascii="Times New Roman" w:hAnsi="Times New Roman" w:cs="Times New Roman"/>
+                <w:szCs w:val="21"/>
+              </w:rPr>
+            </w:pPr>
+            <w:r>
+              <w:rPr>
+                <w:rFonts w:ascii="Times New Roman" w:hAnsi="Times New Roman" w:cs="Times New Roman" w:hint="eastAsia"/>
+                <w:szCs w:val="21"/>
+              </w:rPr>
+              <w:t>654</w:t>
+            </w:r>
           </w:p>
         </w:tc>
       </w:tr>
@@ -1017,12 +1138,35 @@
           <w:p>
             <w:pPr>
               <w:pStyle w:val="p0"/>
-            </w:pPr>
-            <w:r>
               <w:rPr>
                 <w:color w:val="000000"/>
-              </w:rPr>
-              <w:t>83136</w:t>
+                <w:sz w:val="22"/>
+                <w:szCs w:val="22"/>
+              </w:rPr>
+            </w:pPr>
+            <w:r>
+              <w:rPr>
+                <w:color w:val="000000"/>
+                <w:sz w:val="22"/>
+                <w:szCs w:val="22"/>
+              </w:rPr>
+              <w:t>83</w:t>
+            </w:r>
+            <w:r>
+              <w:rPr>
+                <w:color w:val="000000"/>
+                <w:sz w:val="22"/>
+                <w:szCs w:val="22"/>
+              </w:rPr>
+              <w:t>.</w:t>
+            </w:r>
+            <w:r>
+              <w:rPr>
+                <w:color w:val="000000"/>
+                <w:sz w:val="22"/>
+                <w:szCs w:val="22"/>
+              </w:rPr>
+              <w:t>136</w:t>
             </w:r>
           </w:p>
         </w:tc>
@@ -1037,6 +1181,13 @@
                 <w:szCs w:val="21"/>
               </w:rPr>
             </w:pPr>
+            <w:r>
+              <w:rPr>
+                <w:rFonts w:ascii="Times New Roman" w:hAnsi="Times New Roman" w:cs="Times New Roman" w:hint="eastAsia"/>
+                <w:szCs w:val="21"/>
+              </w:rPr>
+              <w:t>956</w:t>
+            </w:r>
           </w:p>
         </w:tc>
       </w:tr>
@@ -1088,12 +1239,35 @@
           <w:p>
             <w:pPr>
               <w:pStyle w:val="p0"/>
-            </w:pPr>
-            <w:r>
               <w:rPr>
                 <w:color w:val="000000"/>
-              </w:rPr>
-              <w:t>98259</w:t>
+                <w:sz w:val="22"/>
+                <w:szCs w:val="22"/>
+              </w:rPr>
+            </w:pPr>
+            <w:r>
+              <w:rPr>
+                <w:color w:val="000000"/>
+                <w:sz w:val="22"/>
+                <w:szCs w:val="22"/>
+              </w:rPr>
+              <w:t>98</w:t>
+            </w:r>
+            <w:r>
+              <w:rPr>
+                <w:color w:val="000000"/>
+                <w:sz w:val="22"/>
+                <w:szCs w:val="22"/>
+              </w:rPr>
+              <w:t>.</w:t>
+            </w:r>
+            <w:r>
+              <w:rPr>
+                <w:color w:val="000000"/>
+                <w:sz w:val="22"/>
+                <w:szCs w:val="22"/>
+              </w:rPr>
+              <w:t>259</w:t>
             </w:r>
           </w:p>
         </w:tc>
@@ -1108,6 +1282,13 @@
                 <w:szCs w:val="21"/>
               </w:rPr>
             </w:pPr>
+            <w:r>
+              <w:rPr>
+                <w:rFonts w:ascii="Times New Roman" w:hAnsi="Times New Roman" w:cs="Times New Roman" w:hint="eastAsia"/>
+                <w:szCs w:val="21"/>
+              </w:rPr>
+              <w:t>1104</w:t>
+            </w:r>
           </w:p>
         </w:tc>
       </w:tr>
@@ -1159,12 +1340,35 @@
           <w:p>
             <w:pPr>
               <w:pStyle w:val="p0"/>
-            </w:pPr>
-            <w:r>
               <w:rPr>
                 <w:color w:val="000000"/>
-              </w:rPr>
-              <w:t>113402</w:t>
+                <w:sz w:val="22"/>
+                <w:szCs w:val="22"/>
+              </w:rPr>
+            </w:pPr>
+            <w:r>
+              <w:rPr>
+                <w:color w:val="000000"/>
+                <w:sz w:val="22"/>
+                <w:szCs w:val="22"/>
+              </w:rPr>
+              <w:t>113</w:t>
+            </w:r>
+            <w:r>
+              <w:rPr>
+                <w:color w:val="000000"/>
+                <w:sz w:val="22"/>
+                <w:szCs w:val="22"/>
+              </w:rPr>
+              <w:t>.</w:t>
+            </w:r>
+            <w:r>
+              <w:rPr>
+                <w:color w:val="000000"/>
+                <w:sz w:val="22"/>
+                <w:szCs w:val="22"/>
+              </w:rPr>
+              <w:t>402</w:t>
             </w:r>
           </w:p>
         </w:tc>
@@ -1179,6 +1383,13 @@
                 <w:szCs w:val="21"/>
               </w:rPr>
             </w:pPr>
+            <w:r>
+              <w:rPr>
+                <w:rFonts w:ascii="Times New Roman" w:hAnsi="Times New Roman" w:cs="Times New Roman" w:hint="eastAsia"/>
+                <w:szCs w:val="21"/>
+              </w:rPr>
+              <w:t>1431</w:t>
+            </w:r>
           </w:p>
         </w:tc>
       </w:tr>
@@ -1230,12 +1441,27 @@
           <w:p>
             <w:pPr>
               <w:pStyle w:val="p0"/>
-            </w:pPr>
-            <w:r>
               <w:rPr>
                 <w:color w:val="000000"/>
-              </w:rPr>
-              <w:t>136.948</w:t>
+                <w:sz w:val="22"/>
+                <w:szCs w:val="22"/>
+              </w:rPr>
+            </w:pPr>
+            <w:r>
+              <w:rPr>
+                <w:color w:val="000000"/>
+                <w:sz w:val="22"/>
+                <w:szCs w:val="22"/>
+              </w:rPr>
+              <w:t>136.</w:t>
+            </w:r>
+            <w:r>
+              <w:rPr>
+                <w:color w:val="000000"/>
+                <w:sz w:val="22"/>
+                <w:szCs w:val="22"/>
+              </w:rPr>
+              <w:t>948</w:t>
             </w:r>
           </w:p>
         </w:tc>
@@ -1250,6 +1476,13 @@
                 <w:szCs w:val="21"/>
               </w:rPr>
             </w:pPr>
+            <w:r>
+              <w:rPr>
+                <w:rFonts w:ascii="Times New Roman" w:hAnsi="Times New Roman" w:cs="Times New Roman" w:hint="eastAsia"/>
+                <w:szCs w:val="21"/>
+              </w:rPr>
+              <w:t>1645</w:t>
+            </w:r>
           </w:p>
         </w:tc>
       </w:tr>
@@ -1301,12 +1534,35 @@
           <w:p>
             <w:pPr>
               <w:pStyle w:val="p0"/>
-            </w:pPr>
-            <w:r>
               <w:rPr>
                 <w:color w:val="000000"/>
-              </w:rPr>
-              <w:t>160.51</w:t>
+                <w:sz w:val="22"/>
+                <w:szCs w:val="22"/>
+              </w:rPr>
+            </w:pPr>
+            <w:r>
+              <w:rPr>
+                <w:color w:val="000000"/>
+                <w:sz w:val="22"/>
+                <w:szCs w:val="22"/>
+              </w:rPr>
+              <w:t>160.</w:t>
+            </w:r>
+            <w:r>
+              <w:rPr>
+                <w:color w:val="000000"/>
+                <w:sz w:val="22"/>
+                <w:szCs w:val="22"/>
+              </w:rPr>
+              <w:t>51</w:t>
+            </w:r>
+            <w:r>
+              <w:rPr>
+                <w:color w:val="000000"/>
+                <w:sz w:val="22"/>
+                <w:szCs w:val="22"/>
+              </w:rPr>
+              <w:t>0</w:t>
             </w:r>
           </w:p>
         </w:tc>
@@ -1321,6 +1577,13 @@
                 <w:szCs w:val="21"/>
               </w:rPr>
             </w:pPr>
+            <w:r>
+              <w:rPr>
+                <w:rFonts w:ascii="Times New Roman" w:hAnsi="Times New Roman" w:cs="Times New Roman" w:hint="eastAsia"/>
+                <w:szCs w:val="21"/>
+              </w:rPr>
+              <w:t>1872</w:t>
+            </w:r>
           </w:p>
         </w:tc>
       </w:tr>
@@ -1372,12 +1635,27 @@
           <w:p>
             <w:pPr>
               <w:pStyle w:val="p0"/>
-            </w:pPr>
-            <w:r>
               <w:rPr>
                 <w:color w:val="000000"/>
-              </w:rPr>
-              <w:t>162.617</w:t>
+                <w:sz w:val="22"/>
+                <w:szCs w:val="22"/>
+              </w:rPr>
+            </w:pPr>
+            <w:r>
+              <w:rPr>
+                <w:color w:val="000000"/>
+                <w:sz w:val="22"/>
+                <w:szCs w:val="22"/>
+              </w:rPr>
+              <w:t>162.</w:t>
+            </w:r>
+            <w:r>
+              <w:rPr>
+                <w:color w:val="000000"/>
+                <w:sz w:val="22"/>
+                <w:szCs w:val="22"/>
+              </w:rPr>
+              <w:t>617</w:t>
             </w:r>
           </w:p>
         </w:tc>
@@ -1392,6 +1670,13 @@
                 <w:szCs w:val="21"/>
               </w:rPr>
             </w:pPr>
+            <w:r>
+              <w:rPr>
+                <w:rFonts w:ascii="Times New Roman" w:hAnsi="Times New Roman" w:cs="Times New Roman" w:hint="eastAsia"/>
+                <w:szCs w:val="21"/>
+              </w:rPr>
+              <w:t>1817</w:t>
+            </w:r>
           </w:p>
         </w:tc>
       </w:tr>
@@ -1443,12 +1728,27 @@
           <w:p>
             <w:pPr>
               <w:pStyle w:val="p0"/>
-            </w:pPr>
-            <w:r>
               <w:rPr>
                 <w:color w:val="000000"/>
-              </w:rPr>
-              <w:t>165.184</w:t>
+                <w:sz w:val="22"/>
+                <w:szCs w:val="22"/>
+              </w:rPr>
+            </w:pPr>
+            <w:r>
+              <w:rPr>
+                <w:color w:val="000000"/>
+                <w:sz w:val="22"/>
+                <w:szCs w:val="22"/>
+              </w:rPr>
+              <w:t>165.</w:t>
+            </w:r>
+            <w:r>
+              <w:rPr>
+                <w:color w:val="000000"/>
+                <w:sz w:val="22"/>
+                <w:szCs w:val="22"/>
+              </w:rPr>
+              <w:t>184</w:t>
             </w:r>
           </w:p>
         </w:tc>
@@ -1463,6 +1763,15 @@
                 <w:szCs w:val="21"/>
               </w:rPr>
             </w:pPr>
+            <w:bookmarkStart w:id="2" w:name="_GoBack"/>
+            <w:bookmarkEnd w:id="2"/>
+            <w:r>
+              <w:rPr>
+                <w:rFonts w:ascii="Times New Roman" w:hAnsi="Times New Roman" w:cs="Times New Roman" w:hint="eastAsia"/>
+                <w:szCs w:val="21"/>
+              </w:rPr>
+              <w:t>1715</w:t>
+            </w:r>
           </w:p>
         </w:tc>
       </w:tr>
@@ -1514,12 +1823,35 @@
           <w:p>
             <w:pPr>
               <w:pStyle w:val="p0"/>
-            </w:pPr>
-            <w:r>
               <w:rPr>
                 <w:color w:val="000000"/>
-              </w:rPr>
-              <w:t>193.44</w:t>
+                <w:sz w:val="22"/>
+                <w:szCs w:val="22"/>
+              </w:rPr>
+            </w:pPr>
+            <w:r>
+              <w:rPr>
+                <w:color w:val="000000"/>
+                <w:sz w:val="22"/>
+                <w:szCs w:val="22"/>
+              </w:rPr>
+              <w:t>193.</w:t>
+            </w:r>
+            <w:r>
+              <w:rPr>
+                <w:color w:val="000000"/>
+                <w:sz w:val="22"/>
+                <w:szCs w:val="22"/>
+              </w:rPr>
+              <w:t>44</w:t>
+            </w:r>
+            <w:r>
+              <w:rPr>
+                <w:color w:val="000000"/>
+                <w:sz w:val="22"/>
+                <w:szCs w:val="22"/>
+              </w:rPr>
+              <w:t>0</w:t>
             </w:r>
           </w:p>
         </w:tc>
@@ -1580,14 +1912,14 @@
       </w:r>
       <w:r>
         <w:rPr>
-          <w:rFonts w:ascii="Times New Roman" w:hAnsi="Times New Roman" w:cs="Times New Roman" w:hint="eastAsia"/>
+          <w:rFonts w:ascii="Times New Roman" w:hAnsi="Times New Roman" w:cs="Times New Roman"/>
           <w:szCs w:val="21"/>
         </w:rPr>
         <w:t>Num</w:t>
       </w:r>
       <w:r>
         <w:rPr>
-          <w:rFonts w:ascii="Times New Roman" w:hAnsi="Times New Roman" w:cs="Times New Roman" w:hint="eastAsia"/>
+          <w:rFonts w:ascii="Times New Roman" w:hAnsi="Times New Roman" w:cs="Times New Roman"/>
           <w:szCs w:val="21"/>
         </w:rPr>
         <w:t>py</w:t>
@@ -1618,8 +1950,8 @@
                 <w:szCs w:val="21"/>
               </w:rPr>
             </w:pPr>
-            <w:bookmarkStart w:id="2" w:name="OLE_LINK67"/>
-            <w:bookmarkStart w:id="3" w:name="OLE_LINK68"/>
+            <w:bookmarkStart w:id="3" w:name="OLE_LINK67"/>
+            <w:bookmarkStart w:id="4" w:name="OLE_LINK68"/>
             <w:r>
               <w:rPr>
                 <w:rFonts w:ascii="Times New Roman" w:hAnsi="Times New Roman" w:cs="Times New Roman"/>
@@ -1763,44 +2095,65 @@
             </w:pPr>
             <w:r>
               <w:rPr>
+                <w:rFonts w:ascii="Times New Roman" w:hAnsi="Times New Roman" w:cs="Times New Roman"/>
+                <w:szCs w:val="21"/>
+              </w:rPr>
+              <w:t>2007-12</w:t>
+            </w:r>
+          </w:p>
+        </w:tc>
+        <w:tc>
+          <w:tcPr>
+            <w:tcW w:w="1704" w:type="dxa"/>
+          </w:tcPr>
+          <w:p>
+            <w:pPr>
+              <w:rPr>
+                <w:rFonts w:ascii="Times New Roman" w:hAnsi="Times New Roman" w:cs="Times New Roman"/>
+                <w:szCs w:val="21"/>
+              </w:rPr>
+            </w:pPr>
+            <w:r>
+              <w:rPr>
+                <w:rFonts w:ascii="Times New Roman" w:hAnsi="Times New Roman" w:cs="Times New Roman"/>
+                <w:szCs w:val="21"/>
+              </w:rPr>
+              <w:t>1.0.4</w:t>
+            </w:r>
+          </w:p>
+        </w:tc>
+        <w:tc>
+          <w:tcPr>
+            <w:tcW w:w="1704" w:type="dxa"/>
+          </w:tcPr>
+          <w:p>
+            <w:pPr>
+              <w:rPr>
+                <w:rFonts w:ascii="Times New Roman" w:hAnsi="Times New Roman" w:cs="Times New Roman"/>
+                <w:szCs w:val="21"/>
+              </w:rPr>
+            </w:pPr>
+            <w:r>
+              <w:rPr>
                 <w:rFonts w:ascii="Times New Roman" w:hAnsi="Times New Roman" w:cs="Times New Roman" w:hint="eastAsia"/>
                 <w:szCs w:val="21"/>
               </w:rPr>
-              <w:t>2007-12</w:t>
-            </w:r>
-          </w:p>
-        </w:tc>
-        <w:tc>
-          <w:tcPr>
-            <w:tcW w:w="1704" w:type="dxa"/>
-          </w:tcPr>
-          <w:p>
-            <w:pPr>
-              <w:rPr>
-                <w:rFonts w:ascii="Times New Roman" w:hAnsi="Times New Roman" w:cs="Times New Roman"/>
-                <w:szCs w:val="21"/>
-              </w:rPr>
-            </w:pPr>
+              <w:t>58</w:t>
+            </w:r>
+            <w:r>
+              <w:rPr>
+                <w:rFonts w:ascii="Times New Roman" w:hAnsi="Times New Roman" w:cs="Times New Roman"/>
+                <w:szCs w:val="21"/>
+              </w:rPr>
+              <w:t>.</w:t>
+            </w:r>
             <w:r>
               <w:rPr>
                 <w:rFonts w:ascii="Times New Roman" w:hAnsi="Times New Roman" w:cs="Times New Roman" w:hint="eastAsia"/>
                 <w:szCs w:val="21"/>
               </w:rPr>
-              <w:t>1.0.4</w:t>
-            </w:r>
-          </w:p>
-        </w:tc>
-        <w:tc>
-          <w:tcPr>
-            <w:tcW w:w="1704" w:type="dxa"/>
-          </w:tcPr>
-          <w:p>
-            <w:pPr>
-              <w:rPr>
-                <w:rFonts w:ascii="Times New Roman" w:hAnsi="Times New Roman" w:cs="Times New Roman"/>
-                <w:szCs w:val="21"/>
-              </w:rPr>
-            </w:pPr>
+              <w:t>866</w:t>
+            </w:r>
           </w:p>
         </w:tc>
         <w:tc>
@@ -1814,26 +2167,33 @@
                 <w:szCs w:val="21"/>
               </w:rPr>
             </w:pPr>
-          </w:p>
-        </w:tc>
-      </w:tr>
-      <w:tr>
-        <w:tc>
-          <w:tcPr>
-            <w:tcW w:w="1704" w:type="dxa"/>
-          </w:tcPr>
-          <w:p>
-            <w:pPr>
-              <w:rPr>
-                <w:rFonts w:ascii="Times New Roman" w:hAnsi="Times New Roman" w:cs="Times New Roman"/>
-                <w:szCs w:val="21"/>
-              </w:rPr>
-            </w:pPr>
             <w:r>
               <w:rPr>
                 <w:rFonts w:ascii="Times New Roman" w:hAnsi="Times New Roman" w:cs="Times New Roman" w:hint="eastAsia"/>
                 <w:szCs w:val="21"/>
               </w:rPr>
+              <w:t>255</w:t>
+            </w:r>
+          </w:p>
+        </w:tc>
+      </w:tr>
+      <w:tr>
+        <w:tc>
+          <w:tcPr>
+            <w:tcW w:w="1704" w:type="dxa"/>
+          </w:tcPr>
+          <w:p>
+            <w:pPr>
+              <w:rPr>
+                <w:rFonts w:ascii="Times New Roman" w:hAnsi="Times New Roman" w:cs="Times New Roman"/>
+                <w:szCs w:val="21"/>
+              </w:rPr>
+            </w:pPr>
+            <w:r>
+              <w:rPr>
+                <w:rFonts w:ascii="Times New Roman" w:hAnsi="Times New Roman" w:cs="Times New Roman"/>
+                <w:szCs w:val="21"/>
+              </w:rPr>
               <w:t>2008-5</w:t>
             </w:r>
           </w:p>
@@ -1851,24 +2211,31 @@
             </w:pPr>
             <w:r>
               <w:rPr>
+                <w:rFonts w:ascii="Times New Roman" w:hAnsi="Times New Roman" w:cs="Times New Roman"/>
+                <w:szCs w:val="21"/>
+              </w:rPr>
+              <w:t>1.1.0</w:t>
+            </w:r>
+          </w:p>
+        </w:tc>
+        <w:tc>
+          <w:tcPr>
+            <w:tcW w:w="1704" w:type="dxa"/>
+          </w:tcPr>
+          <w:p>
+            <w:pPr>
+              <w:rPr>
+                <w:rFonts w:ascii="Times New Roman" w:hAnsi="Times New Roman" w:cs="Times New Roman"/>
+                <w:szCs w:val="21"/>
+              </w:rPr>
+            </w:pPr>
+            <w:r>
+              <w:rPr>
                 <w:rFonts w:ascii="Times New Roman" w:hAnsi="Times New Roman" w:cs="Times New Roman" w:hint="eastAsia"/>
                 <w:szCs w:val="21"/>
               </w:rPr>
-              <w:t>1.1.0</w:t>
-            </w:r>
-          </w:p>
-        </w:tc>
-        <w:tc>
-          <w:tcPr>
-            <w:tcW w:w="1704" w:type="dxa"/>
-          </w:tcPr>
-          <w:p>
-            <w:pPr>
-              <w:rPr>
-                <w:rFonts w:ascii="Times New Roman" w:hAnsi="Times New Roman" w:cs="Times New Roman"/>
-                <w:szCs w:val="21"/>
-              </w:rPr>
-            </w:pPr>
+              <w:t>74.093</w:t>
+            </w:r>
           </w:p>
         </w:tc>
         <w:tc>
@@ -1882,26 +2249,33 @@
                 <w:szCs w:val="21"/>
               </w:rPr>
             </w:pPr>
-          </w:p>
-        </w:tc>
-      </w:tr>
-      <w:tr>
-        <w:tc>
-          <w:tcPr>
-            <w:tcW w:w="1704" w:type="dxa"/>
-          </w:tcPr>
-          <w:p>
-            <w:pPr>
-              <w:rPr>
-                <w:rFonts w:ascii="Times New Roman" w:hAnsi="Times New Roman" w:cs="Times New Roman"/>
-                <w:szCs w:val="21"/>
-              </w:rPr>
-            </w:pPr>
             <w:r>
               <w:rPr>
                 <w:rFonts w:ascii="Times New Roman" w:hAnsi="Times New Roman" w:cs="Times New Roman" w:hint="eastAsia"/>
                 <w:szCs w:val="21"/>
               </w:rPr>
+              <w:t>307</w:t>
+            </w:r>
+          </w:p>
+        </w:tc>
+      </w:tr>
+      <w:tr>
+        <w:tc>
+          <w:tcPr>
+            <w:tcW w:w="1704" w:type="dxa"/>
+          </w:tcPr>
+          <w:p>
+            <w:pPr>
+              <w:rPr>
+                <w:rFonts w:ascii="Times New Roman" w:hAnsi="Times New Roman" w:cs="Times New Roman"/>
+                <w:szCs w:val="21"/>
+              </w:rPr>
+            </w:pPr>
+            <w:r>
+              <w:rPr>
+                <w:rFonts w:ascii="Times New Roman" w:hAnsi="Times New Roman" w:cs="Times New Roman"/>
+                <w:szCs w:val="21"/>
+              </w:rPr>
               <w:t>2008-10</w:t>
             </w:r>
           </w:p>
@@ -1919,7 +2293,7 @@
             </w:pPr>
             <w:r>
               <w:rPr>
-                <w:rFonts w:ascii="Times New Roman" w:hAnsi="Times New Roman" w:cs="Times New Roman" w:hint="eastAsia"/>
+                <w:rFonts w:ascii="Times New Roman" w:hAnsi="Times New Roman" w:cs="Times New Roman"/>
                 <w:szCs w:val="21"/>
               </w:rPr>
               <w:t>1.2.1</w:t>
@@ -1967,7 +2341,7 @@
             </w:pPr>
             <w:r>
               <w:rPr>
-                <w:rFonts w:ascii="Times New Roman" w:hAnsi="Times New Roman" w:cs="Times New Roman" w:hint="eastAsia"/>
+                <w:rFonts w:ascii="Times New Roman" w:hAnsi="Times New Roman" w:cs="Times New Roman"/>
                 <w:szCs w:val="21"/>
               </w:rPr>
               <w:t>2009-7</w:t>
@@ -1987,7 +2361,7 @@
             </w:pPr>
             <w:r>
               <w:rPr>
-                <w:rFonts w:ascii="Times New Roman" w:hAnsi="Times New Roman" w:cs="Times New Roman" w:hint="eastAsia"/>
+                <w:rFonts w:ascii="Times New Roman" w:hAnsi="Times New Roman" w:cs="Times New Roman"/>
                 <w:szCs w:val="21"/>
               </w:rPr>
               <w:t>1.3.0</w:t>
@@ -2035,7 +2409,7 @@
             </w:pPr>
             <w:r>
               <w:rPr>
-                <w:rFonts w:ascii="Times New Roman" w:hAnsi="Times New Roman" w:cs="Times New Roman" w:hint="eastAsia"/>
+                <w:rFonts w:ascii="Times New Roman" w:hAnsi="Times New Roman" w:cs="Times New Roman"/>
                 <w:szCs w:val="21"/>
               </w:rPr>
               <w:t>2010-6</w:t>
@@ -2055,7 +2429,7 @@
             </w:pPr>
             <w:r>
               <w:rPr>
-                <w:rFonts w:ascii="Times New Roman" w:hAnsi="Times New Roman" w:cs="Times New Roman" w:hint="eastAsia"/>
+                <w:rFonts w:ascii="Times New Roman" w:hAnsi="Times New Roman" w:cs="Times New Roman"/>
                 <w:szCs w:val="21"/>
               </w:rPr>
               <w:t>1.4.1</w:t>
@@ -2103,7 +2477,7 @@
             </w:pPr>
             <w:r>
               <w:rPr>
-                <w:rFonts w:ascii="Times New Roman" w:hAnsi="Times New Roman" w:cs="Times New Roman" w:hint="eastAsia"/>
+                <w:rFonts w:ascii="Times New Roman" w:hAnsi="Times New Roman" w:cs="Times New Roman"/>
                 <w:szCs w:val="21"/>
               </w:rPr>
               <w:t>2011-2</w:t>
@@ -2123,7 +2497,7 @@
             </w:pPr>
             <w:r>
               <w:rPr>
-                <w:rFonts w:ascii="Times New Roman" w:hAnsi="Times New Roman" w:cs="Times New Roman" w:hint="eastAsia"/>
+                <w:rFonts w:ascii="Times New Roman" w:hAnsi="Times New Roman" w:cs="Times New Roman"/>
                 <w:szCs w:val="21"/>
               </w:rPr>
               <w:t>1.5.1</w:t>
@@ -2171,7 +2545,7 @@
             </w:pPr>
             <w:r>
               <w:rPr>
-                <w:rFonts w:ascii="Times New Roman" w:hAnsi="Times New Roman" w:cs="Times New Roman" w:hint="eastAsia"/>
+                <w:rFonts w:ascii="Times New Roman" w:hAnsi="Times New Roman" w:cs="Times New Roman"/>
                 <w:szCs w:val="21"/>
               </w:rPr>
               <w:t>2011-7</w:t>
@@ -2191,7 +2565,7 @@
             </w:pPr>
             <w:r>
               <w:rPr>
-                <w:rFonts w:ascii="Times New Roman" w:hAnsi="Times New Roman" w:cs="Times New Roman" w:hint="eastAsia"/>
+                <w:rFonts w:ascii="Times New Roman" w:hAnsi="Times New Roman" w:cs="Times New Roman"/>
                 <w:szCs w:val="21"/>
               </w:rPr>
               <w:t>1.6.1</w:t>
@@ -2239,7 +2613,7 @@
             </w:pPr>
             <w:r>
               <w:rPr>
-                <w:rFonts w:ascii="Times New Roman" w:hAnsi="Times New Roman" w:cs="Times New Roman" w:hint="eastAsia"/>
+                <w:rFonts w:ascii="Times New Roman" w:hAnsi="Times New Roman" w:cs="Times New Roman"/>
                 <w:szCs w:val="21"/>
               </w:rPr>
               <w:t>2012-8</w:t>
@@ -2259,7 +2633,7 @@
             </w:pPr>
             <w:r>
               <w:rPr>
-                <w:rFonts w:ascii="Times New Roman" w:hAnsi="Times New Roman" w:cs="Times New Roman" w:hint="eastAsia"/>
+                <w:rFonts w:ascii="Times New Roman" w:hAnsi="Times New Roman" w:cs="Times New Roman"/>
                 <w:szCs w:val="21"/>
               </w:rPr>
               <w:t>1.6.2</w:t>
@@ -2307,7 +2681,7 @@
             </w:pPr>
             <w:r>
               <w:rPr>
-                <w:rFonts w:ascii="Times New Roman" w:hAnsi="Times New Roman" w:cs="Times New Roman" w:hint="eastAsia"/>
+                <w:rFonts w:ascii="Times New Roman" w:hAnsi="Times New Roman" w:cs="Times New Roman"/>
                 <w:szCs w:val="21"/>
               </w:rPr>
               <w:t>2013-2</w:t>
@@ -2327,7 +2701,7 @@
             </w:pPr>
             <w:r>
               <w:rPr>
-                <w:rFonts w:ascii="Times New Roman" w:hAnsi="Times New Roman" w:cs="Times New Roman" w:hint="eastAsia"/>
+                <w:rFonts w:ascii="Times New Roman" w:hAnsi="Times New Roman" w:cs="Times New Roman"/>
                 <w:szCs w:val="21"/>
               </w:rPr>
               <w:t>1.7.0</w:t>
@@ -2375,7 +2749,7 @@
             </w:pPr>
             <w:r>
               <w:rPr>
-                <w:rFonts w:ascii="Times New Roman" w:hAnsi="Times New Roman" w:cs="Times New Roman" w:hint="eastAsia"/>
+                <w:rFonts w:ascii="Times New Roman" w:hAnsi="Times New Roman" w:cs="Times New Roman"/>
                 <w:szCs w:val="21"/>
               </w:rPr>
               <w:t>2013-10</w:t>
@@ -2395,7 +2769,7 @@
             </w:pPr>
             <w:r>
               <w:rPr>
-                <w:rFonts w:ascii="Times New Roman" w:hAnsi="Times New Roman" w:cs="Times New Roman" w:hint="eastAsia"/>
+                <w:rFonts w:ascii="Times New Roman" w:hAnsi="Times New Roman" w:cs="Times New Roman"/>
                 <w:szCs w:val="21"/>
               </w:rPr>
               <w:t>1.8.0</w:t>
@@ -2443,7 +2817,7 @@
             </w:pPr>
             <w:r>
               <w:rPr>
-                <w:rFonts w:ascii="Times New Roman" w:hAnsi="Times New Roman" w:cs="Times New Roman" w:hint="eastAsia"/>
+                <w:rFonts w:ascii="Times New Roman" w:hAnsi="Times New Roman" w:cs="Times New Roman"/>
                 <w:szCs w:val="21"/>
               </w:rPr>
               <w:t>2014-8</w:t>
@@ -2463,7 +2837,7 @@
             </w:pPr>
             <w:r>
               <w:rPr>
-                <w:rFonts w:ascii="Times New Roman" w:hAnsi="Times New Roman" w:cs="Times New Roman" w:hint="eastAsia"/>
+                <w:rFonts w:ascii="Times New Roman" w:hAnsi="Times New Roman" w:cs="Times New Roman"/>
                 <w:szCs w:val="21"/>
               </w:rPr>
               <w:t>1.8.2</w:t>
@@ -2497,8 +2871,8 @@
           </w:p>
         </w:tc>
       </w:tr>
-      <w:bookmarkEnd w:id="2"/>
       <w:bookmarkEnd w:id="3"/>
+      <w:bookmarkEnd w:id="4"/>
     </w:tbl>
     <w:p>
       <w:pPr>
@@ -2536,14 +2910,7 @@
           <w:rFonts w:ascii="Times New Roman" w:hAnsi="Times New Roman" w:cs="Times New Roman"/>
           <w:szCs w:val="21"/>
         </w:rPr>
-        <w:t xml:space="preserve">Summary of the </w:t>
-      </w:r>
-      <w:r>
-        <w:rPr>
-          <w:rFonts w:ascii="Times New Roman" w:hAnsi="Times New Roman" w:cs="Times New Roman"/>
-          <w:szCs w:val="21"/>
-        </w:rPr>
-        <w:t>Matplotlib</w:t>
+        <w:t>Summary of the Matplotlib</w:t>
       </w:r>
     </w:p>
     <w:tbl>
@@ -2714,7 +3081,7 @@
             </w:pPr>
             <w:r>
               <w:rPr>
-                <w:rFonts w:ascii="Times New Roman" w:hAnsi="Times New Roman" w:cs="Times New Roman" w:hint="eastAsia"/>
+                <w:rFonts w:ascii="Times New Roman" w:hAnsi="Times New Roman" w:cs="Times New Roman"/>
                 <w:szCs w:val="21"/>
               </w:rPr>
               <w:t>2009.8.6</w:t>
@@ -2729,13 +3096,13 @@
             <w:pPr>
               <w:widowControl/>
               <w:rPr>
-                <w:rFonts w:eastAsia="仿宋"/>
-                <w:szCs w:val="21"/>
-              </w:rPr>
-            </w:pPr>
-            <w:r>
-              <w:rPr>
-                <w:rFonts w:eastAsia="仿宋"/>
+                <w:rFonts w:ascii="Times New Roman" w:eastAsia="仿宋" w:hAnsi="Times New Roman" w:cs="Times New Roman"/>
+                <w:szCs w:val="21"/>
+              </w:rPr>
+            </w:pPr>
+            <w:r>
+              <w:rPr>
+                <w:rFonts w:ascii="Times New Roman" w:eastAsia="仿宋" w:hAnsi="Times New Roman" w:cs="Times New Roman"/>
                 <w:szCs w:val="21"/>
               </w:rPr>
               <w:t>0.99.0</w:t>
@@ -2755,99 +3122,23 @@
             </w:pPr>
             <w:r>
               <w:rPr>
-                <w:rFonts w:ascii="宋体" w:hAnsi="宋体" w:cs="宋体" w:hint="eastAsia"/>
+                <w:rFonts w:ascii="Times New Roman" w:hAnsi="Times New Roman" w:cs="Times New Roman"/>
                 <w:color w:val="000000"/>
                 <w:kern w:val="0"/>
                 <w:sz w:val="24"/>
                 <w:szCs w:val="24"/>
               </w:rPr>
-              <w:t>124.765</w:t>
-            </w:r>
-          </w:p>
-        </w:tc>
-        <w:tc>
-          <w:tcPr>
-            <w:tcW w:w="1705" w:type="dxa"/>
-          </w:tcPr>
-          <w:p>
-            <w:pPr>
-              <w:rPr>
-                <w:rFonts w:ascii="Times New Roman" w:hAnsi="Times New Roman" w:cs="Times New Roman"/>
-                <w:szCs w:val="21"/>
-              </w:rPr>
-            </w:pPr>
-          </w:p>
-        </w:tc>
-      </w:tr>
-      <w:tr>
-        <w:tc>
-          <w:tcPr>
-            <w:tcW w:w="1704" w:type="dxa"/>
-          </w:tcPr>
-          <w:p>
-            <w:pPr>
-              <w:rPr>
-                <w:rFonts w:ascii="Times New Roman" w:hAnsi="Times New Roman" w:cs="Times New Roman"/>
-                <w:szCs w:val="21"/>
-              </w:rPr>
-            </w:pPr>
-            <w:r>
-              <w:rPr>
-                <w:rFonts w:ascii="Times New Roman" w:hAnsi="Times New Roman" w:cs="Times New Roman" w:hint="eastAsia"/>
-                <w:szCs w:val="21"/>
-              </w:rPr>
-              <w:t>2010.7.2</w:t>
-            </w:r>
-          </w:p>
-        </w:tc>
-        <w:tc>
-          <w:tcPr>
-            <w:tcW w:w="1704" w:type="dxa"/>
-          </w:tcPr>
-          <w:p>
-            <w:pPr>
-              <w:widowControl/>
-              <w:rPr>
-                <w:rFonts w:eastAsia="仿宋"/>
-                <w:szCs w:val="21"/>
-              </w:rPr>
-            </w:pPr>
-            <w:r>
-              <w:rPr>
-                <w:rFonts w:eastAsia="仿宋"/>
-                <w:szCs w:val="21"/>
-              </w:rPr>
-              <w:t>0.</w:t>
-            </w:r>
-            <w:r>
-              <w:rPr>
-                <w:rFonts w:eastAsia="仿宋"/>
-                <w:szCs w:val="21"/>
-              </w:rPr>
-              <w:t>99.3</w:t>
-            </w:r>
-          </w:p>
-        </w:tc>
-        <w:tc>
-          <w:tcPr>
-            <w:tcW w:w="1704" w:type="dxa"/>
-          </w:tcPr>
-          <w:p>
-            <w:pPr>
-              <w:rPr>
-                <w:rFonts w:ascii="Times New Roman" w:hAnsi="Times New Roman" w:cs="Times New Roman"/>
-                <w:szCs w:val="21"/>
-              </w:rPr>
-            </w:pPr>
-            <w:r>
-              <w:rPr>
-                <w:rFonts w:ascii="宋体" w:hAnsi="宋体" w:cs="宋体" w:hint="eastAsia"/>
+              <w:t>124,</w:t>
+            </w:r>
+            <w:r>
+              <w:rPr>
+                <w:rFonts w:ascii="Times New Roman" w:hAnsi="Times New Roman" w:cs="Times New Roman"/>
                 <w:color w:val="000000"/>
                 <w:kern w:val="0"/>
                 <w:sz w:val="24"/>
                 <w:szCs w:val="24"/>
               </w:rPr>
-              <w:t>99.934</w:t>
+              <w:t>765</w:t>
             </w:r>
           </w:p>
         </w:tc>
@@ -2879,11 +3170,10 @@
             </w:pPr>
             <w:r>
               <w:rPr>
-                <w:rFonts w:ascii="Times New Roman" w:hAnsi="Times New Roman" w:cs="Times New Roman" w:hint="eastAsia"/>
-                <w:szCs w:val="21"/>
-              </w:rPr>
-              <w:lastRenderedPageBreak/>
-              <w:t>2011.1.3</w:t>
+                <w:rFonts w:ascii="Times New Roman" w:hAnsi="Times New Roman" w:cs="Times New Roman"/>
+                <w:szCs w:val="21"/>
+              </w:rPr>
+              <w:t>2010.7.2</w:t>
             </w:r>
           </w:p>
         </w:tc>
@@ -2895,118 +3185,49 @@
             <w:pPr>
               <w:widowControl/>
               <w:rPr>
-                <w:rFonts w:eastAsia="仿宋"/>
-                <w:szCs w:val="21"/>
-              </w:rPr>
-            </w:pPr>
-            <w:r>
-              <w:rPr>
-                <w:rFonts w:eastAsia="仿宋"/>
-                <w:szCs w:val="21"/>
-              </w:rPr>
-              <w:t>1.0.0</w:t>
-            </w:r>
-          </w:p>
-        </w:tc>
-        <w:tc>
-          <w:tcPr>
-            <w:tcW w:w="1704" w:type="dxa"/>
-          </w:tcPr>
-          <w:p>
-            <w:pPr>
-              <w:rPr>
-                <w:rFonts w:ascii="Times New Roman" w:hAnsi="Times New Roman" w:cs="Times New Roman"/>
-                <w:szCs w:val="21"/>
-              </w:rPr>
-            </w:pPr>
-            <w:r>
-              <w:rPr>
-                <w:rFonts w:ascii="宋体" w:hAnsi="宋体" w:cs="宋体" w:hint="eastAsia"/>
+                <w:rFonts w:ascii="Times New Roman" w:eastAsia="仿宋" w:hAnsi="Times New Roman" w:cs="Times New Roman"/>
+                <w:szCs w:val="21"/>
+              </w:rPr>
+            </w:pPr>
+            <w:r>
+              <w:rPr>
+                <w:rFonts w:ascii="Times New Roman" w:eastAsia="仿宋" w:hAnsi="Times New Roman" w:cs="Times New Roman"/>
+                <w:szCs w:val="21"/>
+              </w:rPr>
+              <w:t>0.99.3</w:t>
+            </w:r>
+          </w:p>
+        </w:tc>
+        <w:tc>
+          <w:tcPr>
+            <w:tcW w:w="1704" w:type="dxa"/>
+          </w:tcPr>
+          <w:p>
+            <w:pPr>
+              <w:rPr>
+                <w:rFonts w:ascii="Times New Roman" w:hAnsi="Times New Roman" w:cs="Times New Roman"/>
+                <w:szCs w:val="21"/>
+              </w:rPr>
+            </w:pPr>
+            <w:r>
+              <w:rPr>
+                <w:rFonts w:ascii="Times New Roman" w:hAnsi="Times New Roman" w:cs="Times New Roman"/>
                 <w:color w:val="000000"/>
                 <w:kern w:val="0"/>
                 <w:sz w:val="24"/>
                 <w:szCs w:val="24"/>
               </w:rPr>
-              <w:t>138.276</w:t>
-            </w:r>
-          </w:p>
-        </w:tc>
-        <w:tc>
-          <w:tcPr>
-            <w:tcW w:w="1705" w:type="dxa"/>
-          </w:tcPr>
-          <w:p>
-            <w:pPr>
-              <w:rPr>
-                <w:rFonts w:ascii="Times New Roman" w:hAnsi="Times New Roman" w:cs="Times New Roman"/>
-                <w:szCs w:val="21"/>
-              </w:rPr>
-            </w:pPr>
-          </w:p>
-        </w:tc>
-      </w:tr>
-      <w:tr>
-        <w:tc>
-          <w:tcPr>
-            <w:tcW w:w="1704" w:type="dxa"/>
-          </w:tcPr>
-          <w:p>
-            <w:pPr>
-              <w:rPr>
-                <w:rFonts w:ascii="Times New Roman" w:hAnsi="Times New Roman" w:cs="Times New Roman"/>
-                <w:szCs w:val="21"/>
-              </w:rPr>
-            </w:pPr>
-            <w:r>
-              <w:rPr>
-                <w:rFonts w:ascii="Times New Roman" w:hAnsi="Times New Roman" w:cs="Times New Roman" w:hint="eastAsia"/>
-                <w:szCs w:val="21"/>
-              </w:rPr>
-              <w:t>2012.2.15</w:t>
-            </w:r>
-          </w:p>
-        </w:tc>
-        <w:tc>
-          <w:tcPr>
-            <w:tcW w:w="1704" w:type="dxa"/>
-          </w:tcPr>
-          <w:p>
-            <w:pPr>
-              <w:widowControl/>
-              <w:rPr>
-                <w:rFonts w:eastAsia="仿宋"/>
-                <w:szCs w:val="21"/>
-              </w:rPr>
-            </w:pPr>
-            <w:r>
-              <w:rPr>
-                <w:rFonts w:eastAsia="仿宋"/>
-                <w:szCs w:val="21"/>
-              </w:rPr>
-              <w:t>1.1.0</w:t>
-            </w:r>
-          </w:p>
-        </w:tc>
-        <w:tc>
-          <w:tcPr>
-            <w:tcW w:w="1704" w:type="dxa"/>
-          </w:tcPr>
-          <w:p>
-            <w:pPr>
-              <w:rPr>
-                <w:rFonts w:ascii="Times New Roman" w:hAnsi="Times New Roman" w:cs="Times New Roman"/>
-                <w:szCs w:val="21"/>
-              </w:rPr>
-            </w:pPr>
-            <w:r>
-              <w:rPr>
-                <w:rFonts w:ascii="宋体" w:hAnsi="宋体" w:cs="宋体" w:hint="eastAsia"/>
+              <w:t>99,</w:t>
+            </w:r>
+            <w:r>
+              <w:rPr>
+                <w:rFonts w:ascii="Times New Roman" w:hAnsi="Times New Roman" w:cs="Times New Roman"/>
                 <w:color w:val="000000"/>
                 <w:kern w:val="0"/>
                 <w:sz w:val="24"/>
                 <w:szCs w:val="24"/>
               </w:rPr>
-              <w:t>145.834</w:t>
+              <w:t>934</w:t>
             </w:r>
           </w:p>
         </w:tc>
@@ -3038,10 +3259,11 @@
             </w:pPr>
             <w:r>
               <w:rPr>
-                <w:rFonts w:ascii="Times New Roman" w:hAnsi="Times New Roman" w:cs="Times New Roman" w:hint="eastAsia"/>
-                <w:szCs w:val="21"/>
-              </w:rPr>
-              <w:t>2013.1.8</w:t>
+                <w:rFonts w:ascii="Times New Roman" w:hAnsi="Times New Roman" w:cs="Times New Roman"/>
+                <w:szCs w:val="21"/>
+              </w:rPr>
+              <w:lastRenderedPageBreak/>
+              <w:t>2011.1.3</w:t>
             </w:r>
           </w:p>
         </w:tc>
@@ -3053,39 +3275,39 @@
             <w:pPr>
               <w:widowControl/>
               <w:rPr>
-                <w:rFonts w:eastAsia="仿宋"/>
-                <w:szCs w:val="21"/>
-              </w:rPr>
-            </w:pPr>
-            <w:r>
-              <w:rPr>
-                <w:rFonts w:eastAsia="仿宋"/>
-                <w:szCs w:val="21"/>
-              </w:rPr>
-              <w:t>1.2.0</w:t>
-            </w:r>
-          </w:p>
-        </w:tc>
-        <w:tc>
-          <w:tcPr>
-            <w:tcW w:w="1704" w:type="dxa"/>
-          </w:tcPr>
-          <w:p>
-            <w:pPr>
-              <w:rPr>
-                <w:rFonts w:ascii="Times New Roman" w:hAnsi="Times New Roman" w:cs="Times New Roman"/>
-                <w:szCs w:val="21"/>
-              </w:rPr>
-            </w:pPr>
-            <w:r>
-              <w:rPr>
-                <w:rFonts w:ascii="宋体" w:hAnsi="宋体" w:cs="宋体" w:hint="eastAsia"/>
+                <w:rFonts w:ascii="Times New Roman" w:eastAsia="仿宋" w:hAnsi="Times New Roman" w:cs="Times New Roman"/>
+                <w:szCs w:val="21"/>
+              </w:rPr>
+            </w:pPr>
+            <w:r>
+              <w:rPr>
+                <w:rFonts w:ascii="Times New Roman" w:eastAsia="仿宋" w:hAnsi="Times New Roman" w:cs="Times New Roman"/>
+                <w:szCs w:val="21"/>
+              </w:rPr>
+              <w:t>1.0.0</w:t>
+            </w:r>
+          </w:p>
+        </w:tc>
+        <w:tc>
+          <w:tcPr>
+            <w:tcW w:w="1704" w:type="dxa"/>
+          </w:tcPr>
+          <w:p>
+            <w:pPr>
+              <w:rPr>
+                <w:rFonts w:ascii="Times New Roman" w:hAnsi="Times New Roman" w:cs="Times New Roman"/>
+                <w:szCs w:val="21"/>
+              </w:rPr>
+            </w:pPr>
+            <w:r>
+              <w:rPr>
+                <w:rFonts w:ascii="Times New Roman" w:hAnsi="Times New Roman" w:cs="Times New Roman"/>
                 <w:color w:val="000000"/>
                 <w:kern w:val="0"/>
                 <w:sz w:val="24"/>
                 <w:szCs w:val="24"/>
               </w:rPr>
-              <w:t>163.78</w:t>
+              <w:t>138.276</w:t>
             </w:r>
           </w:p>
         </w:tc>
@@ -3117,10 +3339,10 @@
             </w:pPr>
             <w:r>
               <w:rPr>
-                <w:rFonts w:ascii="Times New Roman" w:hAnsi="Times New Roman" w:cs="Times New Roman" w:hint="eastAsia"/>
-                <w:szCs w:val="21"/>
-              </w:rPr>
-              <w:t>2013.10.26</w:t>
+                <w:rFonts w:ascii="Times New Roman" w:hAnsi="Times New Roman" w:cs="Times New Roman"/>
+                <w:szCs w:val="21"/>
+              </w:rPr>
+              <w:t>2012.2.15</w:t>
             </w:r>
           </w:p>
         </w:tc>
@@ -3132,44 +3354,202 @@
             <w:pPr>
               <w:widowControl/>
               <w:rPr>
-                <w:rFonts w:eastAsia="仿宋"/>
-                <w:szCs w:val="21"/>
-              </w:rPr>
-            </w:pPr>
-            <w:r>
-              <w:rPr>
-                <w:rFonts w:eastAsia="仿宋"/>
-                <w:szCs w:val="21"/>
-              </w:rPr>
-              <w:t>1.3.1</w:t>
-            </w:r>
-          </w:p>
-        </w:tc>
-        <w:tc>
-          <w:tcPr>
-            <w:tcW w:w="1704" w:type="dxa"/>
-            <w:vAlign w:val="center"/>
-          </w:tcPr>
-          <w:p>
-            <w:pPr>
-              <w:widowControl/>
-              <w:jc w:val="left"/>
-              <w:textAlignment w:val="center"/>
-              <w:rPr>
-                <w:rFonts w:ascii="宋体" w:hAnsi="宋体" w:cs="宋体" w:hint="eastAsia"/>
-                <w:color w:val="000000"/>
-                <w:sz w:val="24"/>
-                <w:szCs w:val="24"/>
-              </w:rPr>
-            </w:pPr>
-            <w:r>
-              <w:rPr>
-                <w:rFonts w:ascii="宋体" w:hAnsi="宋体" w:cs="宋体" w:hint="eastAsia"/>
+                <w:rFonts w:ascii="Times New Roman" w:eastAsia="仿宋" w:hAnsi="Times New Roman" w:cs="Times New Roman"/>
+                <w:szCs w:val="21"/>
+              </w:rPr>
+            </w:pPr>
+            <w:r>
+              <w:rPr>
+                <w:rFonts w:ascii="Times New Roman" w:eastAsia="仿宋" w:hAnsi="Times New Roman" w:cs="Times New Roman"/>
+                <w:szCs w:val="21"/>
+              </w:rPr>
+              <w:t>1.1.0</w:t>
+            </w:r>
+          </w:p>
+        </w:tc>
+        <w:tc>
+          <w:tcPr>
+            <w:tcW w:w="1704" w:type="dxa"/>
+          </w:tcPr>
+          <w:p>
+            <w:pPr>
+              <w:rPr>
+                <w:rFonts w:ascii="Times New Roman" w:hAnsi="Times New Roman" w:cs="Times New Roman"/>
+                <w:szCs w:val="21"/>
+              </w:rPr>
+            </w:pPr>
+            <w:r>
+              <w:rPr>
+                <w:rFonts w:ascii="Times New Roman" w:hAnsi="Times New Roman" w:cs="Times New Roman"/>
                 <w:color w:val="000000"/>
                 <w:kern w:val="0"/>
                 <w:sz w:val="24"/>
                 <w:szCs w:val="24"/>
               </w:rPr>
+              <w:t>145.834</w:t>
+            </w:r>
+          </w:p>
+        </w:tc>
+        <w:tc>
+          <w:tcPr>
+            <w:tcW w:w="1705" w:type="dxa"/>
+          </w:tcPr>
+          <w:p>
+            <w:pPr>
+              <w:rPr>
+                <w:rFonts w:ascii="Times New Roman" w:hAnsi="Times New Roman" w:cs="Times New Roman"/>
+                <w:szCs w:val="21"/>
+              </w:rPr>
+            </w:pPr>
+          </w:p>
+        </w:tc>
+      </w:tr>
+      <w:tr>
+        <w:tc>
+          <w:tcPr>
+            <w:tcW w:w="1704" w:type="dxa"/>
+          </w:tcPr>
+          <w:p>
+            <w:pPr>
+              <w:rPr>
+                <w:rFonts w:ascii="Times New Roman" w:hAnsi="Times New Roman" w:cs="Times New Roman"/>
+                <w:szCs w:val="21"/>
+              </w:rPr>
+            </w:pPr>
+            <w:r>
+              <w:rPr>
+                <w:rFonts w:ascii="Times New Roman" w:hAnsi="Times New Roman" w:cs="Times New Roman"/>
+                <w:szCs w:val="21"/>
+              </w:rPr>
+              <w:t>2013.1.8</w:t>
+            </w:r>
+          </w:p>
+        </w:tc>
+        <w:tc>
+          <w:tcPr>
+            <w:tcW w:w="1704" w:type="dxa"/>
+          </w:tcPr>
+          <w:p>
+            <w:pPr>
+              <w:widowControl/>
+              <w:rPr>
+                <w:rFonts w:ascii="Times New Roman" w:eastAsia="仿宋" w:hAnsi="Times New Roman" w:cs="Times New Roman"/>
+                <w:szCs w:val="21"/>
+              </w:rPr>
+            </w:pPr>
+            <w:r>
+              <w:rPr>
+                <w:rFonts w:ascii="Times New Roman" w:eastAsia="仿宋" w:hAnsi="Times New Roman" w:cs="Times New Roman"/>
+                <w:szCs w:val="21"/>
+              </w:rPr>
+              <w:t>1.2.0</w:t>
+            </w:r>
+          </w:p>
+        </w:tc>
+        <w:tc>
+          <w:tcPr>
+            <w:tcW w:w="1704" w:type="dxa"/>
+          </w:tcPr>
+          <w:p>
+            <w:pPr>
+              <w:rPr>
+                <w:rFonts w:ascii="Times New Roman" w:hAnsi="Times New Roman" w:cs="Times New Roman"/>
+                <w:szCs w:val="21"/>
+              </w:rPr>
+            </w:pPr>
+            <w:r>
+              <w:rPr>
+                <w:rFonts w:ascii="Times New Roman" w:hAnsi="Times New Roman" w:cs="Times New Roman"/>
+                <w:color w:val="000000"/>
+                <w:kern w:val="0"/>
+                <w:sz w:val="24"/>
+                <w:szCs w:val="24"/>
+              </w:rPr>
+              <w:t>163.78</w:t>
+            </w:r>
+          </w:p>
+        </w:tc>
+        <w:tc>
+          <w:tcPr>
+            <w:tcW w:w="1705" w:type="dxa"/>
+          </w:tcPr>
+          <w:p>
+            <w:pPr>
+              <w:rPr>
+                <w:rFonts w:ascii="Times New Roman" w:hAnsi="Times New Roman" w:cs="Times New Roman"/>
+                <w:szCs w:val="21"/>
+              </w:rPr>
+            </w:pPr>
+          </w:p>
+        </w:tc>
+      </w:tr>
+      <w:tr>
+        <w:tc>
+          <w:tcPr>
+            <w:tcW w:w="1704" w:type="dxa"/>
+          </w:tcPr>
+          <w:p>
+            <w:pPr>
+              <w:rPr>
+                <w:rFonts w:ascii="Times New Roman" w:hAnsi="Times New Roman" w:cs="Times New Roman"/>
+                <w:szCs w:val="21"/>
+              </w:rPr>
+            </w:pPr>
+            <w:r>
+              <w:rPr>
+                <w:rFonts w:ascii="Times New Roman" w:hAnsi="Times New Roman" w:cs="Times New Roman"/>
+                <w:szCs w:val="21"/>
+              </w:rPr>
+              <w:t>2013.10.26</w:t>
+            </w:r>
+          </w:p>
+        </w:tc>
+        <w:tc>
+          <w:tcPr>
+            <w:tcW w:w="1704" w:type="dxa"/>
+          </w:tcPr>
+          <w:p>
+            <w:pPr>
+              <w:widowControl/>
+              <w:rPr>
+                <w:rFonts w:ascii="Times New Roman" w:eastAsia="仿宋" w:hAnsi="Times New Roman" w:cs="Times New Roman"/>
+                <w:szCs w:val="21"/>
+              </w:rPr>
+            </w:pPr>
+            <w:r>
+              <w:rPr>
+                <w:rFonts w:ascii="Times New Roman" w:eastAsia="仿宋" w:hAnsi="Times New Roman" w:cs="Times New Roman"/>
+                <w:szCs w:val="21"/>
+              </w:rPr>
+              <w:t>1.3.1</w:t>
+            </w:r>
+          </w:p>
+        </w:tc>
+        <w:tc>
+          <w:tcPr>
+            <w:tcW w:w="1704" w:type="dxa"/>
+            <w:vAlign w:val="center"/>
+          </w:tcPr>
+          <w:p>
+            <w:pPr>
+              <w:widowControl/>
+              <w:jc w:val="left"/>
+              <w:textAlignment w:val="center"/>
+              <w:rPr>
+                <w:rFonts w:ascii="Times New Roman" w:hAnsi="Times New Roman" w:cs="Times New Roman"/>
+                <w:color w:val="000000"/>
+                <w:sz w:val="24"/>
+                <w:szCs w:val="24"/>
+              </w:rPr>
+            </w:pPr>
+            <w:r>
+              <w:rPr>
+                <w:rFonts w:ascii="Times New Roman" w:hAnsi="Times New Roman" w:cs="Times New Roman"/>
+                <w:color w:val="000000"/>
+                <w:kern w:val="0"/>
+                <w:sz w:val="24"/>
+                <w:szCs w:val="24"/>
+              </w:rPr>
               <w:t>120.362</w:t>
             </w:r>
           </w:p>
@@ -3202,7 +3582,7 @@
             </w:pPr>
             <w:r>
               <w:rPr>
-                <w:rFonts w:ascii="Times New Roman" w:hAnsi="Times New Roman" w:cs="Times New Roman" w:hint="eastAsia"/>
+                <w:rFonts w:ascii="Times New Roman" w:hAnsi="Times New Roman" w:cs="Times New Roman"/>
                 <w:szCs w:val="21"/>
               </w:rPr>
               <w:t>2014.8.26</w:t>
@@ -3217,13 +3597,13 @@
             <w:pPr>
               <w:widowControl/>
               <w:rPr>
-                <w:rFonts w:eastAsia="仿宋"/>
-                <w:szCs w:val="21"/>
-              </w:rPr>
-            </w:pPr>
-            <w:r>
-              <w:rPr>
-                <w:rFonts w:eastAsia="仿宋"/>
+                <w:rFonts w:ascii="Times New Roman" w:eastAsia="仿宋" w:hAnsi="Times New Roman" w:cs="Times New Roman"/>
+                <w:szCs w:val="21"/>
+              </w:rPr>
+            </w:pPr>
+            <w:r>
+              <w:rPr>
+                <w:rFonts w:ascii="Times New Roman" w:eastAsia="仿宋" w:hAnsi="Times New Roman" w:cs="Times New Roman"/>
                 <w:szCs w:val="21"/>
               </w:rPr>
               <w:t>1.4.0</w:t>
@@ -3243,7 +3623,7 @@
             </w:pPr>
             <w:r>
               <w:rPr>
-                <w:rFonts w:ascii="宋体" w:hAnsi="宋体" w:cs="宋体" w:hint="eastAsia"/>
+                <w:rFonts w:ascii="Times New Roman" w:hAnsi="Times New Roman" w:cs="Times New Roman"/>
                 <w:color w:val="000000"/>
                 <w:kern w:val="0"/>
                 <w:sz w:val="24"/>
@@ -3289,29 +3669,14 @@
           <w:b/>
           <w:szCs w:val="21"/>
         </w:rPr>
-        <w:t>Table5</w:t>
-      </w:r>
-      <w:r>
-        <w:rPr>
-          <w:rFonts w:ascii="Times New Roman" w:hAnsi="Times New Roman" w:cs="Times New Roman"/>
-          <w:b/>
-          <w:szCs w:val="21"/>
-        </w:rPr>
-        <w:t xml:space="preserve">. </w:t>
+        <w:t xml:space="preserve">Table5. </w:t>
       </w:r>
       <w:r>
         <w:rPr>
           <w:rFonts w:ascii="Times New Roman" w:hAnsi="Times New Roman" w:cs="Times New Roman"/>
           <w:szCs w:val="21"/>
         </w:rPr>
-        <w:t xml:space="preserve">Summary of the </w:t>
-      </w:r>
-      <w:r>
-        <w:rPr>
-          <w:rFonts w:ascii="Times New Roman" w:hAnsi="Times New Roman" w:cs="Times New Roman"/>
-          <w:szCs w:val="21"/>
-        </w:rPr>
-        <w:t>Scipy</w:t>
+        <w:t>Summary of the Scipy</w:t>
       </w:r>
     </w:p>
     <w:tbl>
@@ -3482,7 +3847,7 @@
             </w:pPr>
             <w:r>
               <w:rPr>
-                <w:rFonts w:ascii="Times New Roman" w:hAnsi="Times New Roman" w:cs="Times New Roman" w:hint="eastAsia"/>
+                <w:rFonts w:ascii="Times New Roman" w:hAnsi="Times New Roman" w:cs="Times New Roman"/>
                 <w:szCs w:val="21"/>
               </w:rPr>
               <w:t>2009.2</w:t>
@@ -3497,13 +3862,13 @@
             <w:pPr>
               <w:widowControl/>
               <w:rPr>
-                <w:rFonts w:eastAsia="仿宋"/>
-                <w:szCs w:val="21"/>
-              </w:rPr>
-            </w:pPr>
-            <w:r>
-              <w:rPr>
-                <w:rFonts w:eastAsia="仿宋"/>
+                <w:rFonts w:ascii="Times New Roman" w:eastAsia="仿宋" w:hAnsi="Times New Roman" w:cs="Times New Roman"/>
+                <w:szCs w:val="21"/>
+              </w:rPr>
+            </w:pPr>
+            <w:r>
+              <w:rPr>
+                <w:rFonts w:ascii="Times New Roman" w:eastAsia="仿宋" w:hAnsi="Times New Roman" w:cs="Times New Roman"/>
                 <w:szCs w:val="21"/>
               </w:rPr>
               <w:t>0.7.0</w:t>
@@ -3551,7 +3916,7 @@
             </w:pPr>
             <w:r>
               <w:rPr>
-                <w:rFonts w:ascii="Times New Roman" w:hAnsi="Times New Roman" w:cs="Times New Roman" w:hint="eastAsia"/>
+                <w:rFonts w:ascii="Times New Roman" w:hAnsi="Times New Roman" w:cs="Times New Roman"/>
                 <w:szCs w:val="21"/>
               </w:rPr>
               <w:t>2009.7</w:t>
@@ -3566,13 +3931,13 @@
             <w:pPr>
               <w:widowControl/>
               <w:rPr>
-                <w:rFonts w:eastAsia="仿宋"/>
-                <w:szCs w:val="21"/>
-              </w:rPr>
-            </w:pPr>
-            <w:r>
-              <w:rPr>
-                <w:rFonts w:eastAsia="仿宋"/>
+                <w:rFonts w:ascii="Times New Roman" w:eastAsia="仿宋" w:hAnsi="Times New Roman" w:cs="Times New Roman"/>
+                <w:szCs w:val="21"/>
+              </w:rPr>
+            </w:pPr>
+            <w:r>
+              <w:rPr>
+                <w:rFonts w:ascii="Times New Roman" w:eastAsia="仿宋" w:hAnsi="Times New Roman" w:cs="Times New Roman"/>
                 <w:szCs w:val="21"/>
               </w:rPr>
               <w:t>0.7.1</w:t>
@@ -3620,7 +3985,7 @@
             </w:pPr>
             <w:r>
               <w:rPr>
-                <w:rFonts w:ascii="Times New Roman" w:hAnsi="Times New Roman" w:cs="Times New Roman" w:hint="eastAsia"/>
+                <w:rFonts w:ascii="Times New Roman" w:hAnsi="Times New Roman" w:cs="Times New Roman"/>
                 <w:szCs w:val="21"/>
               </w:rPr>
               <w:t>2010.4</w:t>
@@ -3635,13 +4000,13 @@
             <w:pPr>
               <w:widowControl/>
               <w:rPr>
-                <w:rFonts w:eastAsia="仿宋"/>
-                <w:szCs w:val="21"/>
-              </w:rPr>
-            </w:pPr>
-            <w:r>
-              <w:rPr>
-                <w:rFonts w:eastAsia="仿宋"/>
+                <w:rFonts w:ascii="Times New Roman" w:eastAsia="仿宋" w:hAnsi="Times New Roman" w:cs="Times New Roman"/>
+                <w:szCs w:val="21"/>
+              </w:rPr>
+            </w:pPr>
+            <w:r>
+              <w:rPr>
+                <w:rFonts w:ascii="Times New Roman" w:eastAsia="仿宋" w:hAnsi="Times New Roman" w:cs="Times New Roman"/>
                 <w:szCs w:val="21"/>
               </w:rPr>
               <w:t>0.7.2</w:t>
@@ -3689,7 +4054,7 @@
             </w:pPr>
             <w:r>
               <w:rPr>
-                <w:rFonts w:ascii="Times New Roman" w:hAnsi="Times New Roman" w:cs="Times New Roman" w:hint="eastAsia"/>
+                <w:rFonts w:ascii="Times New Roman" w:hAnsi="Times New Roman" w:cs="Times New Roman"/>
                 <w:szCs w:val="21"/>
               </w:rPr>
               <w:t>2011.3</w:t>
@@ -3704,13 +4069,13 @@
             <w:pPr>
               <w:widowControl/>
               <w:rPr>
-                <w:rFonts w:eastAsia="仿宋"/>
-                <w:szCs w:val="21"/>
-              </w:rPr>
-            </w:pPr>
-            <w:r>
-              <w:rPr>
-                <w:rFonts w:eastAsia="仿宋"/>
+                <w:rFonts w:ascii="Times New Roman" w:eastAsia="仿宋" w:hAnsi="Times New Roman" w:cs="Times New Roman"/>
+                <w:szCs w:val="21"/>
+              </w:rPr>
+            </w:pPr>
+            <w:r>
+              <w:rPr>
+                <w:rFonts w:ascii="Times New Roman" w:eastAsia="仿宋" w:hAnsi="Times New Roman" w:cs="Times New Roman"/>
                 <w:szCs w:val="21"/>
               </w:rPr>
               <w:t>0.9.0</w:t>
@@ -3758,7 +4123,7 @@
             </w:pPr>
             <w:r>
               <w:rPr>
-                <w:rFonts w:ascii="Times New Roman" w:hAnsi="Times New Roman" w:cs="Times New Roman" w:hint="eastAsia"/>
+                <w:rFonts w:ascii="Times New Roman" w:hAnsi="Times New Roman" w:cs="Times New Roman"/>
                 <w:szCs w:val="21"/>
               </w:rPr>
               <w:t>2011.11</w:t>
@@ -3773,13 +4138,13 @@
             <w:pPr>
               <w:widowControl/>
               <w:rPr>
-                <w:rFonts w:eastAsia="仿宋"/>
-                <w:szCs w:val="21"/>
-              </w:rPr>
-            </w:pPr>
-            <w:r>
-              <w:rPr>
-                <w:rFonts w:eastAsia="仿宋"/>
+                <w:rFonts w:ascii="Times New Roman" w:eastAsia="仿宋" w:hAnsi="Times New Roman" w:cs="Times New Roman"/>
+                <w:szCs w:val="21"/>
+              </w:rPr>
+            </w:pPr>
+            <w:r>
+              <w:rPr>
+                <w:rFonts w:ascii="Times New Roman" w:eastAsia="仿宋" w:hAnsi="Times New Roman" w:cs="Times New Roman"/>
                 <w:szCs w:val="21"/>
               </w:rPr>
               <w:t>0.10.0</w:t>
@@ -3827,7 +4192,7 @@
             </w:pPr>
             <w:r>
               <w:rPr>
-                <w:rFonts w:ascii="Times New Roman" w:hAnsi="Times New Roman" w:cs="Times New Roman" w:hint="eastAsia"/>
+                <w:rFonts w:ascii="Times New Roman" w:hAnsi="Times New Roman" w:cs="Times New Roman"/>
                 <w:szCs w:val="21"/>
               </w:rPr>
               <w:t>2012.9</w:t>
@@ -3842,13 +4207,13 @@
             <w:pPr>
               <w:widowControl/>
               <w:rPr>
-                <w:rFonts w:eastAsia="仿宋"/>
-                <w:szCs w:val="21"/>
-              </w:rPr>
-            </w:pPr>
-            <w:r>
-              <w:rPr>
-                <w:rFonts w:eastAsia="仿宋"/>
+                <w:rFonts w:ascii="Times New Roman" w:eastAsia="仿宋" w:hAnsi="Times New Roman" w:cs="Times New Roman"/>
+                <w:szCs w:val="21"/>
+              </w:rPr>
+            </w:pPr>
+            <w:r>
+              <w:rPr>
+                <w:rFonts w:ascii="Times New Roman" w:eastAsia="仿宋" w:hAnsi="Times New Roman" w:cs="Times New Roman"/>
                 <w:szCs w:val="21"/>
               </w:rPr>
               <w:t>0.11.0</w:t>
@@ -3896,7 +4261,7 @@
             </w:pPr>
             <w:r>
               <w:rPr>
-                <w:rFonts w:ascii="Times New Roman" w:hAnsi="Times New Roman" w:cs="Times New Roman" w:hint="eastAsia"/>
+                <w:rFonts w:ascii="Times New Roman" w:hAnsi="Times New Roman" w:cs="Times New Roman"/>
                 <w:szCs w:val="21"/>
               </w:rPr>
               <w:t>2013.4</w:t>
@@ -3911,13 +4276,13 @@
             <w:pPr>
               <w:widowControl/>
               <w:rPr>
-                <w:rFonts w:eastAsia="仿宋"/>
-                <w:szCs w:val="21"/>
-              </w:rPr>
-            </w:pPr>
-            <w:r>
-              <w:rPr>
-                <w:rFonts w:eastAsia="仿宋"/>
+                <w:rFonts w:ascii="Times New Roman" w:eastAsia="仿宋" w:hAnsi="Times New Roman" w:cs="Times New Roman"/>
+                <w:szCs w:val="21"/>
+              </w:rPr>
+            </w:pPr>
+            <w:r>
+              <w:rPr>
+                <w:rFonts w:ascii="Times New Roman" w:eastAsia="仿宋" w:hAnsi="Times New Roman" w:cs="Times New Roman"/>
                 <w:szCs w:val="21"/>
               </w:rPr>
               <w:t>0.12.0</w:t>
@@ -3965,7 +4330,7 @@
             </w:pPr>
             <w:r>
               <w:rPr>
-                <w:rFonts w:ascii="Times New Roman" w:hAnsi="Times New Roman" w:cs="Times New Roman" w:hint="eastAsia"/>
+                <w:rFonts w:ascii="Times New Roman" w:hAnsi="Times New Roman" w:cs="Times New Roman"/>
                 <w:szCs w:val="21"/>
               </w:rPr>
               <w:t>2013.12</w:t>
@@ -3980,13 +4345,13 @@
             <w:pPr>
               <w:widowControl/>
               <w:rPr>
-                <w:rFonts w:eastAsia="仿宋"/>
-                <w:szCs w:val="21"/>
-              </w:rPr>
-            </w:pPr>
-            <w:r>
-              <w:rPr>
-                <w:rFonts w:eastAsia="仿宋"/>
+                <w:rFonts w:ascii="Times New Roman" w:eastAsia="仿宋" w:hAnsi="Times New Roman" w:cs="Times New Roman"/>
+                <w:szCs w:val="21"/>
+              </w:rPr>
+            </w:pPr>
+            <w:r>
+              <w:rPr>
+                <w:rFonts w:ascii="Times New Roman" w:eastAsia="仿宋" w:hAnsi="Times New Roman" w:cs="Times New Roman"/>
                 <w:szCs w:val="21"/>
               </w:rPr>
               <w:t>0.13.2</w:t>
@@ -4034,7 +4399,7 @@
             </w:pPr>
             <w:r>
               <w:rPr>
-                <w:rFonts w:ascii="Times New Roman" w:hAnsi="Times New Roman" w:cs="Times New Roman" w:hint="eastAsia"/>
+                <w:rFonts w:ascii="Times New Roman" w:hAnsi="Times New Roman" w:cs="Times New Roman"/>
                 <w:szCs w:val="21"/>
               </w:rPr>
               <w:t>2014.5</w:t>
@@ -4049,13 +4414,13 @@
             <w:pPr>
               <w:widowControl/>
               <w:rPr>
-                <w:rFonts w:eastAsia="仿宋"/>
-                <w:szCs w:val="21"/>
-              </w:rPr>
-            </w:pPr>
-            <w:r>
-              <w:rPr>
-                <w:rFonts w:eastAsia="仿宋"/>
+                <w:rFonts w:ascii="Times New Roman" w:eastAsia="仿宋" w:hAnsi="Times New Roman" w:cs="Times New Roman"/>
+                <w:szCs w:val="21"/>
+              </w:rPr>
+            </w:pPr>
+            <w:r>
+              <w:rPr>
+                <w:rFonts w:ascii="Times New Roman" w:eastAsia="仿宋" w:hAnsi="Times New Roman" w:cs="Times New Roman"/>
                 <w:szCs w:val="21"/>
               </w:rPr>
               <w:t>0.14.0</w:t>
@@ -4111,15 +4476,7 @@
           <w:b/>
           <w:szCs w:val="21"/>
         </w:rPr>
-        <w:t>Table6</w:t>
-      </w:r>
-      <w:r>
-        <w:rPr>
-          <w:rFonts w:ascii="Times New Roman" w:hAnsi="Times New Roman" w:cs="Times New Roman"/>
-          <w:b/>
-          <w:szCs w:val="21"/>
-        </w:rPr>
-        <w:t xml:space="preserve">. </w:t>
+        <w:t xml:space="preserve">Table6. </w:t>
       </w:r>
       <w:r>
         <w:rPr>
@@ -4304,7 +4661,7 @@
             </w:pPr>
             <w:r>
               <w:rPr>
-                <w:rFonts w:ascii="Times New Roman" w:hAnsi="Times New Roman" w:cs="Times New Roman" w:hint="eastAsia"/>
+                <w:rFonts w:ascii="Times New Roman" w:hAnsi="Times New Roman" w:cs="Times New Roman"/>
                 <w:szCs w:val="21"/>
               </w:rPr>
               <w:t>2008.2</w:t>
@@ -4319,13 +4676,13 @@
             <w:pPr>
               <w:widowControl/>
               <w:rPr>
-                <w:rFonts w:eastAsia="仿宋"/>
-                <w:szCs w:val="21"/>
-              </w:rPr>
-            </w:pPr>
-            <w:r>
-              <w:rPr>
-                <w:rFonts w:eastAsia="仿宋"/>
+                <w:rFonts w:ascii="Times New Roman" w:eastAsia="仿宋" w:hAnsi="Times New Roman" w:cs="Times New Roman"/>
+                <w:szCs w:val="21"/>
+              </w:rPr>
+            </w:pPr>
+            <w:r>
+              <w:rPr>
+                <w:rFonts w:ascii="Times New Roman" w:eastAsia="仿宋" w:hAnsi="Times New Roman" w:cs="Times New Roman"/>
                 <w:szCs w:val="21"/>
               </w:rPr>
               <w:t>1.2</w:t>
@@ -4344,15 +4701,13 @@
                 <w:szCs w:val="21"/>
               </w:rPr>
             </w:pPr>
-            <w:bookmarkStart w:id="4" w:name="_GoBack"/>
-            <w:r>
-              <w:rPr>
-                <w:rFonts w:eastAsia="仿宋" w:hint="eastAsia"/>
+            <w:r>
+              <w:rPr>
+                <w:rFonts w:ascii="Times New Roman" w:eastAsia="仿宋" w:hAnsi="Times New Roman" w:cs="Times New Roman"/>
                 <w:szCs w:val="21"/>
               </w:rPr>
               <w:t>148.183</w:t>
             </w:r>
-            <w:bookmarkEnd w:id="4"/>
           </w:p>
         </w:tc>
         <w:tc>
@@ -4383,7 +4738,7 @@
             </w:pPr>
             <w:r>
               <w:rPr>
-                <w:rFonts w:ascii="Times New Roman" w:hAnsi="Times New Roman" w:cs="Times New Roman" w:hint="eastAsia"/>
+                <w:rFonts w:ascii="Times New Roman" w:hAnsi="Times New Roman" w:cs="Times New Roman"/>
                 <w:szCs w:val="21"/>
               </w:rPr>
               <w:t>2008.10</w:t>
@@ -4398,13 +4753,13 @@
             <w:pPr>
               <w:widowControl/>
               <w:rPr>
-                <w:rFonts w:eastAsia="仿宋"/>
-                <w:szCs w:val="21"/>
-              </w:rPr>
-            </w:pPr>
-            <w:r>
-              <w:rPr>
-                <w:rFonts w:eastAsia="仿宋"/>
+                <w:rFonts w:ascii="Times New Roman" w:eastAsia="仿宋" w:hAnsi="Times New Roman" w:cs="Times New Roman"/>
+                <w:szCs w:val="21"/>
+              </w:rPr>
+            </w:pPr>
+            <w:r>
+              <w:rPr>
+                <w:rFonts w:ascii="Times New Roman" w:eastAsia="仿宋" w:hAnsi="Times New Roman" w:cs="Times New Roman"/>
                 <w:szCs w:val="21"/>
               </w:rPr>
               <w:t>1.7</w:t>
@@ -4452,7 +4807,7 @@
             </w:pPr>
             <w:r>
               <w:rPr>
-                <w:rFonts w:ascii="Times New Roman" w:hAnsi="Times New Roman" w:cs="Times New Roman" w:hint="eastAsia"/>
+                <w:rFonts w:ascii="Times New Roman" w:hAnsi="Times New Roman" w:cs="Times New Roman"/>
                 <w:szCs w:val="21"/>
               </w:rPr>
               <w:t>2009.4</w:t>
@@ -4467,13 +4822,13 @@
             <w:pPr>
               <w:widowControl/>
               <w:rPr>
-                <w:rFonts w:eastAsia="仿宋"/>
-                <w:szCs w:val="21"/>
-              </w:rPr>
-            </w:pPr>
-            <w:r>
-              <w:rPr>
-                <w:rFonts w:eastAsia="仿宋"/>
+                <w:rFonts w:ascii="Times New Roman" w:eastAsia="仿宋" w:hAnsi="Times New Roman" w:cs="Times New Roman"/>
+                <w:szCs w:val="21"/>
+              </w:rPr>
+            </w:pPr>
+            <w:r>
+              <w:rPr>
+                <w:rFonts w:ascii="Times New Roman" w:eastAsia="仿宋" w:hAnsi="Times New Roman" w:cs="Times New Roman"/>
                 <w:szCs w:val="21"/>
               </w:rPr>
               <w:t>1.14</w:t>
@@ -4521,7 +4876,7 @@
             </w:pPr>
             <w:r>
               <w:rPr>
-                <w:rFonts w:ascii="Times New Roman" w:hAnsi="Times New Roman" w:cs="Times New Roman" w:hint="eastAsia"/>
+                <w:rFonts w:ascii="Times New Roman" w:hAnsi="Times New Roman" w:cs="Times New Roman"/>
                 <w:szCs w:val="21"/>
               </w:rPr>
               <w:t>2009.10</w:t>
@@ -4536,13 +4891,13 @@
             <w:pPr>
               <w:widowControl/>
               <w:rPr>
-                <w:rFonts w:eastAsia="仿宋"/>
-                <w:szCs w:val="21"/>
-              </w:rPr>
-            </w:pPr>
-            <w:r>
-              <w:rPr>
-                <w:rFonts w:eastAsia="仿宋"/>
+                <w:rFonts w:ascii="Times New Roman" w:eastAsia="仿宋" w:hAnsi="Times New Roman" w:cs="Times New Roman"/>
+                <w:szCs w:val="21"/>
+              </w:rPr>
+            </w:pPr>
+            <w:r>
+              <w:rPr>
+                <w:rFonts w:ascii="Times New Roman" w:eastAsia="仿宋" w:hAnsi="Times New Roman" w:cs="Times New Roman"/>
                 <w:szCs w:val="21"/>
               </w:rPr>
               <w:t>2.0.0</w:t>
@@ -4590,7 +4945,7 @@
             </w:pPr>
             <w:r>
               <w:rPr>
-                <w:rFonts w:ascii="Times New Roman" w:hAnsi="Times New Roman" w:cs="Times New Roman" w:hint="eastAsia"/>
+                <w:rFonts w:ascii="Times New Roman" w:hAnsi="Times New Roman" w:cs="Times New Roman"/>
                 <w:szCs w:val="21"/>
               </w:rPr>
               <w:t>2010.2</w:t>
@@ -4605,13 +4960,13 @@
             <w:pPr>
               <w:widowControl/>
               <w:rPr>
-                <w:rFonts w:eastAsia="仿宋"/>
-                <w:szCs w:val="21"/>
-              </w:rPr>
-            </w:pPr>
-            <w:r>
-              <w:rPr>
-                <w:rFonts w:eastAsia="仿宋"/>
+                <w:rFonts w:ascii="Times New Roman" w:eastAsia="仿宋" w:hAnsi="Times New Roman" w:cs="Times New Roman"/>
+                <w:szCs w:val="21"/>
+              </w:rPr>
+            </w:pPr>
+            <w:r>
+              <w:rPr>
+                <w:rFonts w:ascii="Times New Roman" w:eastAsia="仿宋" w:hAnsi="Times New Roman" w:cs="Times New Roman"/>
                 <w:szCs w:val="21"/>
               </w:rPr>
               <w:t>2.1.0</w:t>
@@ -4659,7 +5014,7 @@
             </w:pPr>
             <w:r>
               <w:rPr>
-                <w:rFonts w:ascii="Times New Roman" w:hAnsi="Times New Roman" w:cs="Times New Roman" w:hint="eastAsia"/>
+                <w:rFonts w:ascii="Times New Roman" w:hAnsi="Times New Roman" w:cs="Times New Roman"/>
                 <w:szCs w:val="21"/>
               </w:rPr>
               <w:t>2010.9</w:t>
@@ -4674,13 +5029,13 @@
             <w:pPr>
               <w:widowControl/>
               <w:rPr>
-                <w:rFonts w:eastAsia="仿宋"/>
-                <w:szCs w:val="21"/>
-              </w:rPr>
-            </w:pPr>
-            <w:r>
-              <w:rPr>
-                <w:rFonts w:eastAsia="仿宋"/>
+                <w:rFonts w:ascii="Times New Roman" w:eastAsia="仿宋" w:hAnsi="Times New Roman" w:cs="Times New Roman"/>
+                <w:szCs w:val="21"/>
+              </w:rPr>
+            </w:pPr>
+            <w:r>
+              <w:rPr>
+                <w:rFonts w:ascii="Times New Roman" w:eastAsia="仿宋" w:hAnsi="Times New Roman" w:cs="Times New Roman"/>
                 <w:szCs w:val="21"/>
               </w:rPr>
               <w:t>2.2.0</w:t>
@@ -4728,7 +5083,7 @@
             </w:pPr>
             <w:r>
               <w:rPr>
-                <w:rFonts w:ascii="Times New Roman" w:hAnsi="Times New Roman" w:cs="Times New Roman" w:hint="eastAsia"/>
+                <w:rFonts w:ascii="Times New Roman" w:hAnsi="Times New Roman" w:cs="Times New Roman"/>
                 <w:szCs w:val="21"/>
               </w:rPr>
               <w:t>2011.2</w:t>
@@ -4743,13 +5098,13 @@
             <w:pPr>
               <w:widowControl/>
               <w:rPr>
-                <w:rFonts w:eastAsia="仿宋"/>
-                <w:szCs w:val="21"/>
-              </w:rPr>
-            </w:pPr>
-            <w:r>
-              <w:rPr>
-                <w:rFonts w:eastAsia="仿宋"/>
+                <w:rFonts w:ascii="Times New Roman" w:eastAsia="仿宋" w:hAnsi="Times New Roman" w:cs="Times New Roman"/>
+                <w:szCs w:val="21"/>
+              </w:rPr>
+            </w:pPr>
+            <w:r>
+              <w:rPr>
+                <w:rFonts w:ascii="Times New Roman" w:eastAsia="仿宋" w:hAnsi="Times New Roman" w:cs="Times New Roman"/>
                 <w:szCs w:val="21"/>
               </w:rPr>
               <w:t>2.3.0</w:t>
@@ -4797,7 +5152,7 @@
             </w:pPr>
             <w:r>
               <w:rPr>
-                <w:rFonts w:ascii="Times New Roman" w:hAnsi="Times New Roman" w:cs="Times New Roman" w:hint="eastAsia"/>
+                <w:rFonts w:ascii="Times New Roman" w:hAnsi="Times New Roman" w:cs="Times New Roman"/>
                 <w:szCs w:val="21"/>
               </w:rPr>
               <w:t>2011.8</w:t>
@@ -4812,13 +5167,13 @@
             <w:pPr>
               <w:widowControl/>
               <w:rPr>
-                <w:rFonts w:eastAsia="仿宋"/>
-                <w:szCs w:val="21"/>
-              </w:rPr>
-            </w:pPr>
-            <w:r>
-              <w:rPr>
-                <w:rFonts w:eastAsia="仿宋"/>
+                <w:rFonts w:ascii="Times New Roman" w:eastAsia="仿宋" w:hAnsi="Times New Roman" w:cs="Times New Roman"/>
+                <w:szCs w:val="21"/>
+              </w:rPr>
+            </w:pPr>
+            <w:r>
+              <w:rPr>
+                <w:rFonts w:ascii="Times New Roman" w:eastAsia="仿宋" w:hAnsi="Times New Roman" w:cs="Times New Roman"/>
                 <w:szCs w:val="21"/>
               </w:rPr>
               <w:t>2.4.0</w:t>
@@ -4866,7 +5221,7 @@
             </w:pPr>
             <w:r>
               <w:rPr>
-                <w:rFonts w:ascii="Times New Roman" w:hAnsi="Times New Roman" w:cs="Times New Roman" w:hint="eastAsia"/>
+                <w:rFonts w:ascii="Times New Roman" w:hAnsi="Times New Roman" w:cs="Times New Roman"/>
                 <w:szCs w:val="21"/>
               </w:rPr>
               <w:t>2012.3</w:t>
@@ -4881,13 +5236,13 @@
             <w:pPr>
               <w:widowControl/>
               <w:rPr>
-                <w:rFonts w:eastAsia="仿宋"/>
-                <w:szCs w:val="21"/>
-              </w:rPr>
-            </w:pPr>
-            <w:r>
-              <w:rPr>
-                <w:rFonts w:eastAsia="仿宋"/>
+                <w:rFonts w:ascii="Times New Roman" w:eastAsia="仿宋" w:hAnsi="Times New Roman" w:cs="Times New Roman"/>
+                <w:szCs w:val="21"/>
+              </w:rPr>
+            </w:pPr>
+            <w:r>
+              <w:rPr>
+                <w:rFonts w:ascii="Times New Roman" w:eastAsia="仿宋" w:hAnsi="Times New Roman" w:cs="Times New Roman"/>
                 <w:szCs w:val="21"/>
               </w:rPr>
               <w:t>2.5.0</w:t>
@@ -4935,7 +5290,7 @@
             </w:pPr>
             <w:r>
               <w:rPr>
-                <w:rFonts w:ascii="Times New Roman" w:hAnsi="Times New Roman" w:cs="Times New Roman" w:hint="eastAsia"/>
+                <w:rFonts w:ascii="Times New Roman" w:hAnsi="Times New Roman" w:cs="Times New Roman"/>
                 <w:szCs w:val="21"/>
               </w:rPr>
               <w:t>2013.8</w:t>
@@ -4950,13 +5305,13 @@
             <w:pPr>
               <w:widowControl/>
               <w:rPr>
-                <w:rFonts w:eastAsia="仿宋"/>
-                <w:szCs w:val="21"/>
-              </w:rPr>
-            </w:pPr>
-            <w:r>
-              <w:rPr>
-                <w:rFonts w:eastAsia="仿宋"/>
+                <w:rFonts w:ascii="Times New Roman" w:eastAsia="仿宋" w:hAnsi="Times New Roman" w:cs="Times New Roman"/>
+                <w:szCs w:val="21"/>
+              </w:rPr>
+            </w:pPr>
+            <w:r>
+              <w:rPr>
+                <w:rFonts w:ascii="Times New Roman" w:eastAsia="仿宋" w:hAnsi="Times New Roman" w:cs="Times New Roman"/>
                 <w:szCs w:val="21"/>
               </w:rPr>
               <w:t>2.6.0</w:t>
@@ -5012,15 +5367,7 @@
           <w:b/>
           <w:szCs w:val="21"/>
         </w:rPr>
-        <w:t>Table7</w:t>
-      </w:r>
-      <w:r>
-        <w:rPr>
-          <w:rFonts w:ascii="Times New Roman" w:hAnsi="Times New Roman" w:cs="Times New Roman"/>
-          <w:b/>
-          <w:szCs w:val="21"/>
-        </w:rPr>
-        <w:t xml:space="preserve">. </w:t>
+        <w:t xml:space="preserve">Table7. </w:t>
       </w:r>
       <w:r>
         <w:rPr>
@@ -5031,7 +5378,7 @@
       </w:r>
       <w:r>
         <w:rPr>
-          <w:rFonts w:ascii="Times New Roman" w:hAnsi="Times New Roman" w:cs="Times New Roman" w:hint="eastAsia"/>
+          <w:rFonts w:ascii="Times New Roman" w:hAnsi="Times New Roman" w:cs="Times New Roman"/>
           <w:szCs w:val="21"/>
         </w:rPr>
         <w:t>Tornado</w:t>
@@ -5205,7 +5552,7 @@
             </w:pPr>
             <w:r>
               <w:rPr>
-                <w:rFonts w:ascii="Times New Roman" w:hAnsi="Times New Roman" w:cs="Times New Roman" w:hint="eastAsia"/>
+                <w:rFonts w:ascii="Times New Roman" w:hAnsi="Times New Roman" w:cs="Times New Roman"/>
                 <w:szCs w:val="21"/>
               </w:rPr>
               <w:t>2010.7</w:t>
@@ -5220,13 +5567,13 @@
             <w:pPr>
               <w:widowControl/>
               <w:rPr>
-                <w:rFonts w:eastAsia="仿宋"/>
-                <w:szCs w:val="21"/>
-              </w:rPr>
-            </w:pPr>
-            <w:r>
-              <w:rPr>
-                <w:rFonts w:eastAsia="仿宋"/>
+                <w:rFonts w:ascii="Times New Roman" w:eastAsia="仿宋" w:hAnsi="Times New Roman" w:cs="Times New Roman"/>
+                <w:szCs w:val="21"/>
+              </w:rPr>
+            </w:pPr>
+            <w:r>
+              <w:rPr>
+                <w:rFonts w:ascii="Times New Roman" w:eastAsia="仿宋" w:hAnsi="Times New Roman" w:cs="Times New Roman"/>
                 <w:szCs w:val="21"/>
               </w:rPr>
               <w:t>1.0.0</w:t>
@@ -5274,7 +5621,7 @@
             </w:pPr>
             <w:r>
               <w:rPr>
-                <w:rFonts w:ascii="Times New Roman" w:hAnsi="Times New Roman" w:cs="Times New Roman" w:hint="eastAsia"/>
+                <w:rFonts w:ascii="Times New Roman" w:hAnsi="Times New Roman" w:cs="Times New Roman"/>
                 <w:szCs w:val="21"/>
               </w:rPr>
               <w:t>2011.2</w:t>
@@ -5289,13 +5636,13 @@
             <w:pPr>
               <w:widowControl/>
               <w:rPr>
-                <w:rFonts w:eastAsia="仿宋"/>
-                <w:szCs w:val="21"/>
-              </w:rPr>
-            </w:pPr>
-            <w:r>
-              <w:rPr>
-                <w:rFonts w:eastAsia="仿宋"/>
+                <w:rFonts w:ascii="Times New Roman" w:eastAsia="仿宋" w:hAnsi="Times New Roman" w:cs="Times New Roman"/>
+                <w:szCs w:val="21"/>
+              </w:rPr>
+            </w:pPr>
+            <w:r>
+              <w:rPr>
+                <w:rFonts w:ascii="Times New Roman" w:eastAsia="仿宋" w:hAnsi="Times New Roman" w:cs="Times New Roman"/>
                 <w:szCs w:val="21"/>
               </w:rPr>
               <w:t>1.2.0</w:t>
@@ -5343,7 +5690,7 @@
             </w:pPr>
             <w:r>
               <w:rPr>
-                <w:rFonts w:ascii="Times New Roman" w:hAnsi="Times New Roman" w:cs="Times New Roman" w:hint="eastAsia"/>
+                <w:rFonts w:ascii="Times New Roman" w:hAnsi="Times New Roman" w:cs="Times New Roman"/>
                 <w:szCs w:val="21"/>
               </w:rPr>
               <w:t>2011.9</w:t>
@@ -5358,13 +5705,13 @@
             <w:pPr>
               <w:widowControl/>
               <w:rPr>
-                <w:rFonts w:eastAsia="仿宋"/>
-                <w:szCs w:val="21"/>
-              </w:rPr>
-            </w:pPr>
-            <w:r>
-              <w:rPr>
-                <w:rFonts w:eastAsia="仿宋"/>
+                <w:rFonts w:ascii="Times New Roman" w:eastAsia="仿宋" w:hAnsi="Times New Roman" w:cs="Times New Roman"/>
+                <w:szCs w:val="21"/>
+              </w:rPr>
+            </w:pPr>
+            <w:r>
+              <w:rPr>
+                <w:rFonts w:ascii="Times New Roman" w:eastAsia="仿宋" w:hAnsi="Times New Roman" w:cs="Times New Roman"/>
                 <w:szCs w:val="21"/>
               </w:rPr>
               <w:t>2.1.0</w:t>
@@ -5412,7 +5759,7 @@
             </w:pPr>
             <w:r>
               <w:rPr>
-                <w:rFonts w:ascii="Times New Roman" w:hAnsi="Times New Roman" w:cs="Times New Roman" w:hint="eastAsia"/>
+                <w:rFonts w:ascii="Times New Roman" w:hAnsi="Times New Roman" w:cs="Times New Roman"/>
                 <w:szCs w:val="21"/>
               </w:rPr>
               <w:t>2012.1</w:t>
@@ -5427,13 +5774,13 @@
             <w:pPr>
               <w:widowControl/>
               <w:rPr>
-                <w:rFonts w:eastAsia="仿宋"/>
-                <w:szCs w:val="21"/>
-              </w:rPr>
-            </w:pPr>
-            <w:r>
-              <w:rPr>
-                <w:rFonts w:eastAsia="仿宋"/>
+                <w:rFonts w:ascii="Times New Roman" w:eastAsia="仿宋" w:hAnsi="Times New Roman" w:cs="Times New Roman"/>
+                <w:szCs w:val="21"/>
+              </w:rPr>
+            </w:pPr>
+            <w:r>
+              <w:rPr>
+                <w:rFonts w:ascii="Times New Roman" w:eastAsia="仿宋" w:hAnsi="Times New Roman" w:cs="Times New Roman"/>
                 <w:szCs w:val="21"/>
               </w:rPr>
               <w:t>2.2.0</w:t>
@@ -5481,7 +5828,7 @@
             </w:pPr>
             <w:r>
               <w:rPr>
-                <w:rFonts w:ascii="Times New Roman" w:hAnsi="Times New Roman" w:cs="Times New Roman" w:hint="eastAsia"/>
+                <w:rFonts w:ascii="Times New Roman" w:hAnsi="Times New Roman" w:cs="Times New Roman"/>
                 <w:szCs w:val="21"/>
               </w:rPr>
               <w:t>2012.9</w:t>
@@ -5496,13 +5843,13 @@
             <w:pPr>
               <w:widowControl/>
               <w:rPr>
-                <w:rFonts w:eastAsia="仿宋"/>
-                <w:szCs w:val="21"/>
-              </w:rPr>
-            </w:pPr>
-            <w:r>
-              <w:rPr>
-                <w:rFonts w:eastAsia="仿宋"/>
+                <w:rFonts w:ascii="Times New Roman" w:eastAsia="仿宋" w:hAnsi="Times New Roman" w:cs="Times New Roman"/>
+                <w:szCs w:val="21"/>
+              </w:rPr>
+            </w:pPr>
+            <w:r>
+              <w:rPr>
+                <w:rFonts w:ascii="Times New Roman" w:eastAsia="仿宋" w:hAnsi="Times New Roman" w:cs="Times New Roman"/>
                 <w:szCs w:val="21"/>
               </w:rPr>
               <w:t>2.4.0</w:t>
@@ -5550,7 +5897,7 @@
             </w:pPr>
             <w:r>
               <w:rPr>
-                <w:rFonts w:ascii="Times New Roman" w:hAnsi="Times New Roman" w:cs="Times New Roman" w:hint="eastAsia"/>
+                <w:rFonts w:ascii="Times New Roman" w:hAnsi="Times New Roman" w:cs="Times New Roman"/>
                 <w:szCs w:val="21"/>
               </w:rPr>
               <w:t>2013.3</w:t>
@@ -5565,13 +5912,13 @@
             <w:pPr>
               <w:widowControl/>
               <w:rPr>
-                <w:rFonts w:eastAsia="仿宋"/>
-                <w:szCs w:val="21"/>
-              </w:rPr>
-            </w:pPr>
-            <w:r>
-              <w:rPr>
-                <w:rFonts w:eastAsia="仿宋"/>
+                <w:rFonts w:ascii="Times New Roman" w:eastAsia="仿宋" w:hAnsi="Times New Roman" w:cs="Times New Roman"/>
+                <w:szCs w:val="21"/>
+              </w:rPr>
+            </w:pPr>
+            <w:r>
+              <w:rPr>
+                <w:rFonts w:ascii="Times New Roman" w:eastAsia="仿宋" w:hAnsi="Times New Roman" w:cs="Times New Roman"/>
                 <w:szCs w:val="21"/>
               </w:rPr>
               <w:t>3.0.0</w:t>
@@ -5619,7 +5966,7 @@
             </w:pPr>
             <w:r>
               <w:rPr>
-                <w:rFonts w:ascii="Times New Roman" w:hAnsi="Times New Roman" w:cs="Times New Roman" w:hint="eastAsia"/>
+                <w:rFonts w:ascii="Times New Roman" w:hAnsi="Times New Roman" w:cs="Times New Roman"/>
                 <w:szCs w:val="21"/>
               </w:rPr>
               <w:t>2013.9</w:t>
@@ -5634,13 +5981,13 @@
             <w:pPr>
               <w:widowControl/>
               <w:rPr>
-                <w:rFonts w:eastAsia="仿宋"/>
-                <w:szCs w:val="21"/>
-              </w:rPr>
-            </w:pPr>
-            <w:r>
-              <w:rPr>
-                <w:rFonts w:eastAsia="仿宋"/>
+                <w:rFonts w:ascii="Times New Roman" w:eastAsia="仿宋" w:hAnsi="Times New Roman" w:cs="Times New Roman"/>
+                <w:szCs w:val="21"/>
+              </w:rPr>
+            </w:pPr>
+            <w:r>
+              <w:rPr>
+                <w:rFonts w:ascii="Times New Roman" w:eastAsia="仿宋" w:hAnsi="Times New Roman" w:cs="Times New Roman"/>
                 <w:szCs w:val="21"/>
               </w:rPr>
               <w:t>3.1.1</w:t>
@@ -5688,7 +6035,7 @@
             </w:pPr>
             <w:r>
               <w:rPr>
-                <w:rFonts w:ascii="Times New Roman" w:hAnsi="Times New Roman" w:cs="Times New Roman" w:hint="eastAsia"/>
+                <w:rFonts w:ascii="Times New Roman" w:hAnsi="Times New Roman" w:cs="Times New Roman"/>
                 <w:szCs w:val="21"/>
               </w:rPr>
               <w:lastRenderedPageBreak/>
@@ -5704,13 +6051,13 @@
             <w:pPr>
               <w:widowControl/>
               <w:rPr>
-                <w:rFonts w:eastAsia="仿宋"/>
-                <w:szCs w:val="21"/>
-              </w:rPr>
-            </w:pPr>
-            <w:r>
-              <w:rPr>
-                <w:rFonts w:eastAsia="仿宋"/>
+                <w:rFonts w:ascii="Times New Roman" w:eastAsia="仿宋" w:hAnsi="Times New Roman" w:cs="Times New Roman"/>
+                <w:szCs w:val="21"/>
+              </w:rPr>
+            </w:pPr>
+            <w:r>
+              <w:rPr>
+                <w:rFonts w:ascii="Times New Roman" w:eastAsia="仿宋" w:hAnsi="Times New Roman" w:cs="Times New Roman"/>
                 <w:szCs w:val="21"/>
               </w:rPr>
               <w:t>3.2.1</w:t>
@@ -5758,7 +6105,7 @@
             </w:pPr>
             <w:r>
               <w:rPr>
-                <w:rFonts w:ascii="Times New Roman" w:hAnsi="Times New Roman" w:cs="Times New Roman" w:hint="eastAsia"/>
+                <w:rFonts w:ascii="Times New Roman" w:hAnsi="Times New Roman" w:cs="Times New Roman"/>
                 <w:szCs w:val="21"/>
               </w:rPr>
               <w:t>2014.9</w:t>
@@ -5773,13 +6120,13 @@
             <w:pPr>
               <w:widowControl/>
               <w:rPr>
-                <w:rFonts w:eastAsia="仿宋"/>
-                <w:szCs w:val="21"/>
-              </w:rPr>
-            </w:pPr>
-            <w:r>
-              <w:rPr>
-                <w:rFonts w:eastAsia="仿宋"/>
+                <w:rFonts w:ascii="Times New Roman" w:eastAsia="仿宋" w:hAnsi="Times New Roman" w:cs="Times New Roman"/>
+                <w:szCs w:val="21"/>
+              </w:rPr>
+            </w:pPr>
+            <w:r>
+              <w:rPr>
+                <w:rFonts w:ascii="Times New Roman" w:eastAsia="仿宋" w:hAnsi="Times New Roman" w:cs="Times New Roman"/>
                 <w:szCs w:val="21"/>
               </w:rPr>
               <w:t>4.0.2</w:t>
@@ -5814,14 +6161,6 @@
         </w:tc>
       </w:tr>
     </w:tbl>
-    <w:p>
-      <w:pPr>
-        <w:rPr>
-          <w:rFonts w:ascii="Times New Roman" w:hAnsi="Times New Roman" w:cs="Times New Roman"/>
-          <w:szCs w:val="21"/>
-        </w:rPr>
-      </w:pPr>
-    </w:p>
     <w:p>
       <w:pPr>
         <w:rPr>
@@ -5839,13 +6178,6 @@
           <w:szCs w:val="21"/>
         </w:rPr>
       </w:pPr>
-      <w:r>
-        <w:rPr>
-          <w:rFonts w:ascii="Times New Roman" w:hAnsi="Times New Roman" w:cs="Times New Roman"/>
-          <w:szCs w:val="21"/>
-        </w:rPr>
-        <w:br w:type="page"/>
-      </w:r>
     </w:p>
     <w:sectPr>
       <w:pgSz w:w="11906" w:h="16838"/>
@@ -6756,7 +7088,7 @@
 </file>
 
 <file path=customXml/itemProps1.xml><?xml version="1.0" encoding="utf-8"?>
-<ds:datastoreItem xmlns:ds="http://schemas.openxmlformats.org/officeDocument/2006/customXml" ds:itemID="{EA4CF176-3E73-4F30-9506-8C2C1819604E}">
+<ds:datastoreItem xmlns:ds="http://schemas.openxmlformats.org/officeDocument/2006/customXml" ds:itemID="{97E4CF9E-1536-4A25-93FD-249C268C5083}">
   <ds:schemaRefs>
     <ds:schemaRef ds:uri="http://schemas.openxmlformats.org/officeDocument/2006/bibliography"/>
   </ds:schemaRefs>

</xml_diff>

<commit_message>
add fault information of each version
</commit_message>
<xml_diff>
--- a/Description of the selected Python projects.docx
+++ b/Description of the selected Python projects.docx
@@ -201,6 +201,7 @@
                 <w:szCs w:val="21"/>
               </w:rPr>
             </w:pPr>
+            <w:bookmarkStart w:id="0" w:name="_Hlk423360054"/>
             <w:r>
               <w:rPr>
                 <w:rFonts w:ascii="Times New Roman" w:eastAsia="仿宋" w:hAnsi="Times New Roman" w:cs="Times New Roman"/>
@@ -879,6 +880,7 @@
           </w:p>
         </w:tc>
       </w:tr>
+      <w:bookmarkEnd w:id="0"/>
     </w:tbl>
     <w:p>
       <w:pPr>
@@ -959,8 +961,8 @@
                 <w:szCs w:val="21"/>
               </w:rPr>
             </w:pPr>
-            <w:bookmarkStart w:id="0" w:name="OLE_LINK1"/>
-            <w:bookmarkStart w:id="1" w:name="OLE_LINK2"/>
+            <w:bookmarkStart w:id="1" w:name="OLE_LINK1"/>
+            <w:bookmarkStart w:id="2" w:name="OLE_LINK2"/>
             <w:r>
               <w:rPr>
                 <w:rFonts w:ascii="Times New Roman" w:hAnsi="Times New Roman" w:cs="Times New Roman"/>
@@ -1876,8 +1878,8 @@
           </w:p>
         </w:tc>
       </w:tr>
-      <w:bookmarkEnd w:id="0"/>
       <w:bookmarkEnd w:id="1"/>
+      <w:bookmarkEnd w:id="2"/>
     </w:tbl>
     <w:p>
       <w:pPr>
@@ -1957,8 +1959,8 @@
                 <w:szCs w:val="21"/>
               </w:rPr>
             </w:pPr>
-            <w:bookmarkStart w:id="2" w:name="OLE_LINK67"/>
-            <w:bookmarkStart w:id="3" w:name="OLE_LINK68"/>
+            <w:bookmarkStart w:id="3" w:name="OLE_LINK67"/>
+            <w:bookmarkStart w:id="4" w:name="OLE_LINK68"/>
             <w:r>
               <w:rPr>
                 <w:rFonts w:ascii="Times New Roman" w:hAnsi="Times New Roman" w:cs="Times New Roman"/>
@@ -3018,8 +3020,8 @@
           </w:p>
         </w:tc>
       </w:tr>
-      <w:bookmarkEnd w:id="2"/>
       <w:bookmarkEnd w:id="3"/>
+      <w:bookmarkEnd w:id="4"/>
     </w:tbl>
     <w:p>
       <w:pPr>
@@ -3840,8 +3842,6 @@
               </w:rPr>
               <w:t>1774</w:t>
             </w:r>
-            <w:bookmarkStart w:id="4" w:name="_GoBack"/>
-            <w:bookmarkEnd w:id="4"/>
           </w:p>
         </w:tc>
       </w:tr>
@@ -6786,6 +6786,8 @@
               </w:rPr>
               <w:t>25.17</w:t>
             </w:r>
+            <w:bookmarkStart w:id="5" w:name="_GoBack"/>
+            <w:bookmarkEnd w:id="5"/>
           </w:p>
         </w:tc>
         <w:tc>
@@ -7739,7 +7741,7 @@
 </file>
 
 <file path=customXml/itemProps1.xml><?xml version="1.0" encoding="utf-8"?>
-<ds:datastoreItem xmlns:ds="http://schemas.openxmlformats.org/officeDocument/2006/customXml" ds:itemID="{86664270-C651-4F83-A019-3CB7AF6807B8}">
+<ds:datastoreItem xmlns:ds="http://schemas.openxmlformats.org/officeDocument/2006/customXml" ds:itemID="{448924C9-68C0-4078-8BD7-6CC1333FAC1B}">
   <ds:schemaRefs>
     <ds:schemaRef ds:uri="http://schemas.openxmlformats.org/officeDocument/2006/bibliography"/>
   </ds:schemaRefs>

</xml_diff>